<commit_message>
- Manual de Usuario.docx Finalziado
</commit_message>
<xml_diff>
--- a/Documentacion/Manual de Usuario/Manual de Usuario.docx
+++ b/Documentacion/Manual de Usuario/Manual de Usuario.docx
@@ -2903,6 +2903,8 @@
             </w:rPr>
             <w:br w:type="page"/>
           </w:r>
+          <w:bookmarkStart w:id="0" w:name="_GoBack"/>
+          <w:bookmarkEnd w:id="0"/>
         </w:p>
         <w:p>
           <w:pPr>
@@ -3530,7 +3532,7 @@
                 <w:noProof/>
                 <w:webHidden/>
               </w:rPr>
-              <w:t>2</w:t>
+              <w:t>3</w:t>
             </w:r>
             <w:r>
               <w:rPr>
@@ -3601,7 +3603,7 @@
                 <w:noProof/>
                 <w:webHidden/>
               </w:rPr>
-              <w:t>2</w:t>
+              <w:t>3</w:t>
             </w:r>
             <w:r>
               <w:rPr>
@@ -3743,7 +3745,7 @@
                 <w:noProof/>
                 <w:webHidden/>
               </w:rPr>
-              <w:t>3</w:t>
+              <w:t>4</w:t>
             </w:r>
             <w:r>
               <w:rPr>
@@ -3814,7 +3816,7 @@
                 <w:noProof/>
                 <w:webHidden/>
               </w:rPr>
-              <w:t>3</w:t>
+              <w:t>4</w:t>
             </w:r>
             <w:r>
               <w:rPr>
@@ -3885,7 +3887,7 @@
                 <w:noProof/>
                 <w:webHidden/>
               </w:rPr>
-              <w:t>4</w:t>
+              <w:t>5</w:t>
             </w:r>
             <w:r>
               <w:rPr>
@@ -4169,7 +4171,7 @@
                 <w:noProof/>
                 <w:webHidden/>
               </w:rPr>
-              <w:t>8</w:t>
+              <w:t>9</w:t>
             </w:r>
             <w:r>
               <w:rPr>
@@ -4240,7 +4242,7 @@
                 <w:noProof/>
                 <w:webHidden/>
               </w:rPr>
-              <w:t>9</w:t>
+              <w:t>10</w:t>
             </w:r>
             <w:r>
               <w:rPr>
@@ -4311,7 +4313,7 @@
                 <w:noProof/>
                 <w:webHidden/>
               </w:rPr>
-              <w:t>9</w:t>
+              <w:t>10</w:t>
             </w:r>
             <w:r>
               <w:rPr>
@@ -4382,7 +4384,7 @@
                 <w:noProof/>
                 <w:webHidden/>
               </w:rPr>
-              <w:t>10</w:t>
+              <w:t>11</w:t>
             </w:r>
             <w:r>
               <w:rPr>
@@ -4453,7 +4455,7 @@
                 <w:noProof/>
                 <w:webHidden/>
               </w:rPr>
-              <w:t>10</w:t>
+              <w:t>12</w:t>
             </w:r>
             <w:r>
               <w:rPr>
@@ -4524,7 +4526,7 @@
                 <w:noProof/>
                 <w:webHidden/>
               </w:rPr>
-              <w:t>11</w:t>
+              <w:t>13</w:t>
             </w:r>
             <w:r>
               <w:rPr>
@@ -4595,7 +4597,7 @@
                 <w:noProof/>
                 <w:webHidden/>
               </w:rPr>
-              <w:t>12</w:t>
+              <w:t>14</w:t>
             </w:r>
             <w:r>
               <w:rPr>
@@ -4666,7 +4668,7 @@
                 <w:noProof/>
                 <w:webHidden/>
               </w:rPr>
-              <w:t>12</w:t>
+              <w:t>14</w:t>
             </w:r>
             <w:r>
               <w:rPr>
@@ -4737,7 +4739,7 @@
                 <w:noProof/>
                 <w:webHidden/>
               </w:rPr>
-              <w:t>13</w:t>
+              <w:t>15</w:t>
             </w:r>
             <w:r>
               <w:rPr>
@@ -4808,7 +4810,7 @@
                 <w:noProof/>
                 <w:webHidden/>
               </w:rPr>
-              <w:t>13</w:t>
+              <w:t>16</w:t>
             </w:r>
             <w:r>
               <w:rPr>
@@ -4879,7 +4881,7 @@
                 <w:noProof/>
                 <w:webHidden/>
               </w:rPr>
-              <w:t>14</w:t>
+              <w:t>17</w:t>
             </w:r>
             <w:r>
               <w:rPr>
@@ -5105,7 +5107,7 @@
           <w:lang w:val="es-ES"/>
         </w:rPr>
       </w:pPr>
-      <w:bookmarkStart w:id="0" w:name="_Toc401071606"/>
+      <w:bookmarkStart w:id="1" w:name="_Toc401071606"/>
       <w:r>
         <w:rPr>
           <w:noProof/>
@@ -5114,7 +5116,7 @@
         <w:lastRenderedPageBreak/>
         <w:t>Introducción</w:t>
       </w:r>
-      <w:bookmarkEnd w:id="0"/>
+      <w:bookmarkEnd w:id="1"/>
     </w:p>
     <w:p>
       <w:pPr>
@@ -5209,7 +5211,7 @@
           <w:lang w:val="es-ES"/>
         </w:rPr>
       </w:pPr>
-      <w:bookmarkStart w:id="1" w:name="_Toc401071607"/>
+      <w:bookmarkStart w:id="2" w:name="_Toc401071607"/>
       <w:r>
         <w:rPr>
           <w:noProof/>
@@ -5217,7 +5219,7 @@
         </w:rPr>
         <w:t>Manual de Usuario</w:t>
       </w:r>
-      <w:bookmarkEnd w:id="1"/>
+      <w:bookmarkEnd w:id="2"/>
     </w:p>
     <w:p>
       <w:pPr>
@@ -5226,14 +5228,14 @@
           <w:lang w:val="es-ES"/>
         </w:rPr>
       </w:pPr>
-      <w:bookmarkStart w:id="2" w:name="_Toc401071608"/>
+      <w:bookmarkStart w:id="3" w:name="_Toc401071608"/>
       <w:r>
         <w:rPr>
           <w:lang w:val="es-ES"/>
         </w:rPr>
         <w:t>Funcionalidades Contempladas</w:t>
       </w:r>
-      <w:bookmarkEnd w:id="2"/>
+      <w:bookmarkEnd w:id="3"/>
     </w:p>
     <w:p>
       <w:pPr>
@@ -5720,7 +5722,7 @@
           <w:lang w:val="es-ES"/>
         </w:rPr>
       </w:pPr>
-      <w:bookmarkStart w:id="3" w:name="_Toc401071609"/>
+      <w:bookmarkStart w:id="4" w:name="_Toc401071609"/>
       <w:r>
         <w:rPr>
           <w:lang w:val="es-ES"/>
@@ -5734,7 +5736,7 @@
         </w:rPr>
         <w:t>Gestión de Usuarios</w:t>
       </w:r>
-      <w:bookmarkEnd w:id="3"/>
+      <w:bookmarkEnd w:id="4"/>
     </w:p>
     <w:p>
       <w:pPr>
@@ -5744,7 +5746,7 @@
           <w:lang w:val="es-ES"/>
         </w:rPr>
       </w:pPr>
-      <w:bookmarkStart w:id="4" w:name="_Toc401071610"/>
+      <w:bookmarkStart w:id="5" w:name="_Toc401071610"/>
       <w:r>
         <w:rPr>
           <w:noProof/>
@@ -5766,7 +5768,7 @@
         </w:rPr>
         <w:t>Registro de Usuario</w:t>
       </w:r>
-      <w:bookmarkEnd w:id="4"/>
+      <w:bookmarkEnd w:id="5"/>
     </w:p>
     <w:p>
       <w:pPr>
@@ -5851,11 +5853,8 @@
     </w:p>
     <w:p>
       <w:pPr>
+        <w:keepNext/>
         <w:jc w:val="center"/>
-        <w:rPr>
-          <w:noProof/>
-          <w:lang w:val="es-ES"/>
-        </w:rPr>
       </w:pPr>
       <w:r>
         <w:rPr>
@@ -5863,9 +5862,9 @@
           <w:lang w:val="es-ES" w:eastAsia="es-ES"/>
         </w:rPr>
         <w:drawing>
-          <wp:inline distT="0" distB="0" distL="0" distR="0" wp14:anchorId="66D4C2D2" wp14:editId="26ADD62E">
+          <wp:inline distT="0" distB="0" distL="0" distR="0" wp14:anchorId="66D4C2D2" wp14:editId="6B29A263">
             <wp:extent cx="2181529" cy="466790"/>
-            <wp:effectExtent l="0" t="0" r="9525" b="9525"/>
+            <wp:effectExtent l="19050" t="19050" r="28575" b="28575"/>
             <wp:docPr id="34" name="Imagen 34"/>
             <wp:cNvGraphicFramePr>
               <a:graphicFrameLocks xmlns:a="http://schemas.openxmlformats.org/drawingml/2006/main" noChangeAspect="1"/>
@@ -5897,6 +5896,14 @@
                     <a:prstGeom prst="rect">
                       <a:avLst/>
                     </a:prstGeom>
+                    <a:ln w="12700">
+                      <a:solidFill>
+                        <a:schemeClr val="bg1">
+                          <a:lumMod val="65000"/>
+                        </a:schemeClr>
+                      </a:solidFill>
+                    </a:ln>
+                    <a:effectLst/>
                   </pic:spPr>
                 </pic:pic>
               </a:graphicData>
@@ -5907,6 +5914,66 @@
     </w:p>
     <w:p>
       <w:pPr>
+        <w:pStyle w:val="Descripcin"/>
+        <w:jc w:val="center"/>
+        <w:rPr>
+          <w:sz w:val="18"/>
+          <w:lang w:val="es-AR"/>
+        </w:rPr>
+      </w:pPr>
+      <w:r>
+        <w:rPr>
+          <w:sz w:val="18"/>
+          <w:lang w:val="es-AR"/>
+        </w:rPr>
+        <w:t xml:space="preserve">Fig. </w:t>
+      </w:r>
+      <w:r>
+        <w:rPr>
+          <w:sz w:val="18"/>
+          <w:lang w:val="es-AR"/>
+        </w:rPr>
+        <w:fldChar w:fldCharType="begin"/>
+      </w:r>
+      <w:r>
+        <w:rPr>
+          <w:sz w:val="18"/>
+          <w:lang w:val="es-AR"/>
+        </w:rPr>
+        <w:instrText xml:space="preserve"> SEQ Ilustración \* ARABIC </w:instrText>
+      </w:r>
+      <w:r>
+        <w:rPr>
+          <w:sz w:val="18"/>
+          <w:lang w:val="es-AR"/>
+        </w:rPr>
+        <w:fldChar w:fldCharType="separate"/>
+      </w:r>
+      <w:r>
+        <w:rPr>
+          <w:noProof/>
+          <w:sz w:val="18"/>
+          <w:lang w:val="es-AR"/>
+        </w:rPr>
+        <w:t>1</w:t>
+      </w:r>
+      <w:r>
+        <w:rPr>
+          <w:sz w:val="18"/>
+          <w:lang w:val="es-AR"/>
+        </w:rPr>
+        <w:fldChar w:fldCharType="end"/>
+      </w:r>
+      <w:r>
+        <w:rPr>
+          <w:sz w:val="18"/>
+          <w:lang w:val="es-AR"/>
+        </w:rPr>
+        <w:t>: Registro de Usuarios</w:t>
+      </w:r>
+    </w:p>
+    <w:p>
+      <w:pPr>
         <w:rPr>
           <w:noProof/>
           <w:lang w:val="es-ES"/>
@@ -6012,11 +6079,8 @@
     </w:p>
     <w:p>
       <w:pPr>
+        <w:keepNext/>
         <w:jc w:val="center"/>
-        <w:rPr>
-          <w:noProof/>
-          <w:lang w:val="es-ES"/>
-        </w:rPr>
       </w:pPr>
       <w:r>
         <w:rPr>
@@ -6024,9 +6088,9 @@
           <w:lang w:val="es-ES" w:eastAsia="es-ES"/>
         </w:rPr>
         <w:drawing>
-          <wp:inline distT="0" distB="0" distL="0" distR="0" wp14:anchorId="416C2834" wp14:editId="6D4F3887">
+          <wp:inline distT="0" distB="0" distL="0" distR="0" wp14:anchorId="416C2834" wp14:editId="2A0EEBFC">
             <wp:extent cx="3228975" cy="3735318"/>
-            <wp:effectExtent l="0" t="0" r="0" b="0"/>
+            <wp:effectExtent l="19050" t="19050" r="9525" b="17780"/>
             <wp:docPr id="36" name="Imagen 36"/>
             <wp:cNvGraphicFramePr>
               <a:graphicFrameLocks xmlns:a="http://schemas.openxmlformats.org/drawingml/2006/main" noChangeAspect="1"/>
@@ -6058,6 +6122,13 @@
                     <a:prstGeom prst="rect">
                       <a:avLst/>
                     </a:prstGeom>
+                    <a:ln w="19050">
+                      <a:solidFill>
+                        <a:schemeClr val="bg1">
+                          <a:lumMod val="65000"/>
+                        </a:schemeClr>
+                      </a:solidFill>
+                    </a:ln>
                   </pic:spPr>
                 </pic:pic>
               </a:graphicData>
@@ -6068,19 +6139,21 @@
     </w:p>
     <w:p>
       <w:pPr>
-        <w:rPr>
-          <w:noProof/>
-          <w:lang w:val="es-ES"/>
-        </w:rPr>
-      </w:pPr>
-    </w:p>
-    <w:p>
-      <w:pPr>
-        <w:rPr>
-          <w:noProof/>
-          <w:lang w:val="es-ES"/>
-        </w:rPr>
-      </w:pPr>
+        <w:pStyle w:val="Descripcin"/>
+        <w:jc w:val="center"/>
+        <w:rPr>
+          <w:noProof/>
+          <w:sz w:val="18"/>
+          <w:lang w:val="es-AR"/>
+        </w:rPr>
+      </w:pPr>
+      <w:r>
+        <w:rPr>
+          <w:sz w:val="18"/>
+          <w:lang w:val="es-AR"/>
+        </w:rPr>
+        <w:t>Fig. 2: Registro de Usuarios</w:t>
+      </w:r>
     </w:p>
     <w:p>
       <w:pPr>
@@ -6108,10 +6181,8 @@
     </w:p>
     <w:p>
       <w:pPr>
+        <w:keepNext/>
         <w:jc w:val="center"/>
-        <w:rPr>
-          <w:lang w:val="es-ES"/>
-        </w:rPr>
       </w:pPr>
       <w:r>
         <w:rPr>
@@ -6119,9 +6190,9 @@
           <w:lang w:val="es-ES" w:eastAsia="es-ES"/>
         </w:rPr>
         <w:drawing>
-          <wp:inline distT="0" distB="0" distL="0" distR="0" wp14:anchorId="6B868415" wp14:editId="0A8075D3">
+          <wp:inline distT="0" distB="0" distL="0" distR="0" wp14:anchorId="6B868415" wp14:editId="38AA1B82">
             <wp:extent cx="3162741" cy="743054"/>
-            <wp:effectExtent l="0" t="0" r="0" b="0"/>
+            <wp:effectExtent l="19050" t="19050" r="19050" b="19050"/>
             <wp:docPr id="37" name="Imagen 37"/>
             <wp:cNvGraphicFramePr>
               <a:graphicFrameLocks xmlns:a="http://schemas.openxmlformats.org/drawingml/2006/main" noChangeAspect="1"/>
@@ -6153,6 +6224,13 @@
                     <a:prstGeom prst="rect">
                       <a:avLst/>
                     </a:prstGeom>
+                    <a:ln w="15875">
+                      <a:solidFill>
+                        <a:schemeClr val="bg1">
+                          <a:lumMod val="65000"/>
+                        </a:schemeClr>
+                      </a:solidFill>
+                    </a:ln>
                   </pic:spPr>
                 </pic:pic>
               </a:graphicData>
@@ -6163,11 +6241,24 @@
     </w:p>
     <w:p>
       <w:pPr>
-        <w:pStyle w:val="Prrafodelista"/>
-        <w:ind w:hanging="720"/>
-        <w:jc w:val="right"/>
-        <w:rPr>
-          <w:noProof/>
+        <w:pStyle w:val="Descripcin"/>
+        <w:jc w:val="center"/>
+        <w:rPr>
+          <w:sz w:val="18"/>
+          <w:lang w:val="es-ES"/>
+        </w:rPr>
+      </w:pPr>
+      <w:r>
+        <w:rPr>
+          <w:sz w:val="18"/>
+          <w:lang w:val="es-ES"/>
+        </w:rPr>
+        <w:t>Fig. 3: Registro de Usuarios</w:t>
+      </w:r>
+    </w:p>
+    <w:p>
+      <w:pPr>
+        <w:rPr>
           <w:lang w:val="es-ES"/>
         </w:rPr>
       </w:pPr>
@@ -6180,7 +6271,7 @@
           <w:lang w:val="es-ES"/>
         </w:rPr>
       </w:pPr>
-      <w:bookmarkStart w:id="5" w:name="_Toc401071611"/>
+      <w:bookmarkStart w:id="6" w:name="_Toc401071611"/>
       <w:r>
         <w:rPr>
           <w:noProof/>
@@ -6202,7 +6293,7 @@
         </w:rPr>
         <w:t>Activación de Cuenta</w:t>
       </w:r>
-      <w:bookmarkEnd w:id="5"/>
+      <w:bookmarkEnd w:id="6"/>
     </w:p>
     <w:p>
       <w:pPr>
@@ -6249,12 +6340,9 @@
     <w:p>
       <w:pPr>
         <w:pStyle w:val="Prrafodelista"/>
+        <w:keepNext/>
         <w:ind w:hanging="720"/>
-        <w:jc w:val="both"/>
-        <w:rPr>
-          <w:noProof/>
-          <w:lang w:val="es-ES"/>
-        </w:rPr>
+        <w:jc w:val="center"/>
       </w:pPr>
       <w:r>
         <w:rPr>
@@ -6262,9 +6350,9 @@
           <w:lang w:val="es-ES" w:eastAsia="es-ES"/>
         </w:rPr>
         <w:drawing>
-          <wp:inline distT="0" distB="0" distL="0" distR="0" wp14:anchorId="22A662F3" wp14:editId="3B666390">
+          <wp:inline distT="0" distB="0" distL="0" distR="0" wp14:anchorId="22A662F3" wp14:editId="59355BE7">
             <wp:extent cx="5419663" cy="2219325"/>
-            <wp:effectExtent l="0" t="0" r="0" b="0"/>
+            <wp:effectExtent l="19050" t="19050" r="10160" b="9525"/>
             <wp:docPr id="38" name="Imagen 38"/>
             <wp:cNvGraphicFramePr>
               <a:graphicFrameLocks xmlns:a="http://schemas.openxmlformats.org/drawingml/2006/main" noChangeAspect="1"/>
@@ -6296,6 +6384,13 @@
                     <a:prstGeom prst="rect">
                       <a:avLst/>
                     </a:prstGeom>
+                    <a:ln w="15875">
+                      <a:solidFill>
+                        <a:schemeClr val="bg1">
+                          <a:lumMod val="65000"/>
+                        </a:schemeClr>
+                      </a:solidFill>
+                    </a:ln>
                   </pic:spPr>
                 </pic:pic>
               </a:graphicData>
@@ -6306,13 +6401,37 @@
     </w:p>
     <w:p>
       <w:pPr>
+        <w:pStyle w:val="Descripcin"/>
+        <w:jc w:val="center"/>
+        <w:rPr>
+          <w:sz w:val="18"/>
+          <w:lang w:val="es-AR"/>
+        </w:rPr>
+      </w:pPr>
+      <w:r>
+        <w:rPr>
+          <w:sz w:val="18"/>
+          <w:lang w:val="es-AR"/>
+        </w:rPr>
+        <w:t>Fig. 4: Activación de Cuenta</w:t>
+      </w:r>
+    </w:p>
+    <w:p>
+      <w:pPr>
+        <w:rPr>
+          <w:lang w:val="es-AR"/>
+        </w:rPr>
+      </w:pPr>
+    </w:p>
+    <w:p>
+      <w:pPr>
         <w:pStyle w:val="Ttulo2"/>
         <w:rPr>
           <w:noProof/>
           <w:lang w:val="es-ES"/>
         </w:rPr>
       </w:pPr>
-      <w:bookmarkStart w:id="6" w:name="_Toc401071612"/>
+      <w:bookmarkStart w:id="7" w:name="_Toc401071612"/>
       <w:r>
         <w:rPr>
           <w:noProof/>
@@ -6341,7 +6460,7 @@
         </w:rPr>
         <w:t>Login de Usuario</w:t>
       </w:r>
-      <w:bookmarkEnd w:id="6"/>
+      <w:bookmarkEnd w:id="7"/>
     </w:p>
     <w:p>
       <w:pPr>
@@ -6394,12 +6513,9 @@
     <w:p>
       <w:pPr>
         <w:pStyle w:val="Prrafodelista"/>
+        <w:keepNext/>
         <w:ind w:left="0"/>
         <w:jc w:val="center"/>
-        <w:rPr>
-          <w:noProof/>
-          <w:lang w:val="es-ES"/>
-        </w:rPr>
       </w:pPr>
       <w:r>
         <w:rPr>
@@ -6407,9 +6523,9 @@
           <w:lang w:val="es-ES" w:eastAsia="es-ES"/>
         </w:rPr>
         <w:drawing>
-          <wp:inline distT="0" distB="0" distL="0" distR="0" wp14:anchorId="69A0EDFA" wp14:editId="7C2B85DD">
+          <wp:inline distT="0" distB="0" distL="0" distR="0" wp14:anchorId="69A0EDFA" wp14:editId="0C695E35">
             <wp:extent cx="2276793" cy="438211"/>
-            <wp:effectExtent l="0" t="0" r="9525" b="0"/>
+            <wp:effectExtent l="19050" t="19050" r="28575" b="19050"/>
             <wp:docPr id="50" name="Imagen 50"/>
             <wp:cNvGraphicFramePr>
               <a:graphicFrameLocks xmlns:a="http://schemas.openxmlformats.org/drawingml/2006/main" noChangeAspect="1"/>
@@ -6441,6 +6557,13 @@
                     <a:prstGeom prst="rect">
                       <a:avLst/>
                     </a:prstGeom>
+                    <a:ln w="12700">
+                      <a:solidFill>
+                        <a:schemeClr val="bg1">
+                          <a:lumMod val="65000"/>
+                        </a:schemeClr>
+                      </a:solidFill>
+                    </a:ln>
                   </pic:spPr>
                 </pic:pic>
               </a:graphicData>
@@ -6451,73 +6574,37 @@
     </w:p>
     <w:p>
       <w:pPr>
-        <w:pStyle w:val="Prrafodelista"/>
-        <w:ind w:left="0"/>
-        <w:rPr>
-          <w:noProof/>
-          <w:lang w:val="es-ES"/>
-        </w:rPr>
-      </w:pPr>
-    </w:p>
-    <w:p>
-      <w:pPr>
-        <w:pStyle w:val="Prrafodelista"/>
-        <w:ind w:left="0"/>
-        <w:rPr>
-          <w:noProof/>
-          <w:lang w:val="es-ES"/>
-        </w:rPr>
-      </w:pPr>
-    </w:p>
-    <w:p>
-      <w:pPr>
-        <w:pStyle w:val="Prrafodelista"/>
-        <w:ind w:left="0"/>
-        <w:rPr>
-          <w:noProof/>
-          <w:lang w:val="es-ES"/>
-        </w:rPr>
-      </w:pPr>
-    </w:p>
-    <w:p>
-      <w:pPr>
-        <w:pStyle w:val="Prrafodelista"/>
-        <w:ind w:left="0"/>
-        <w:rPr>
-          <w:noProof/>
-          <w:lang w:val="es-ES"/>
-        </w:rPr>
-      </w:pPr>
-    </w:p>
-    <w:p>
-      <w:pPr>
-        <w:pStyle w:val="Prrafodelista"/>
-        <w:ind w:left="0"/>
-        <w:rPr>
-          <w:noProof/>
-          <w:lang w:val="es-ES"/>
-        </w:rPr>
-      </w:pPr>
-    </w:p>
-    <w:p>
-      <w:pPr>
-        <w:pStyle w:val="Prrafodelista"/>
-        <w:ind w:left="0"/>
-        <w:rPr>
-          <w:noProof/>
-          <w:lang w:val="es-ES"/>
-        </w:rPr>
-      </w:pPr>
-    </w:p>
-    <w:p>
-      <w:pPr>
-        <w:pStyle w:val="Prrafodelista"/>
-        <w:ind w:left="0"/>
-        <w:rPr>
-          <w:noProof/>
-          <w:lang w:val="es-ES"/>
-        </w:rPr>
-      </w:pPr>
+        <w:pStyle w:val="Descripcin"/>
+        <w:jc w:val="center"/>
+        <w:rPr>
+          <w:noProof/>
+          <w:sz w:val="18"/>
+          <w:lang w:val="es-AR"/>
+        </w:rPr>
+      </w:pPr>
+      <w:r>
+        <w:rPr>
+          <w:sz w:val="18"/>
+          <w:lang w:val="es-AR"/>
+        </w:rPr>
+        <w:t xml:space="preserve">Fig. 5: </w:t>
+      </w:r>
+      <w:proofErr w:type="spellStart"/>
+      <w:r>
+        <w:rPr>
+          <w:sz w:val="18"/>
+          <w:lang w:val="es-AR"/>
+        </w:rPr>
+        <w:t>Login</w:t>
+      </w:r>
+      <w:proofErr w:type="spellEnd"/>
+      <w:r>
+        <w:rPr>
+          <w:sz w:val="18"/>
+          <w:lang w:val="es-AR"/>
+        </w:rPr>
+        <w:t xml:space="preserve"> de Usuario</w:t>
+      </w:r>
     </w:p>
     <w:p>
       <w:pPr>
@@ -6695,8 +6782,130 @@
           <w:noProof/>
           <w:lang w:val="es-ES" w:eastAsia="es-ES"/>
         </w:rPr>
+        <mc:AlternateContent>
+          <mc:Choice Requires="wps">
+            <w:drawing>
+              <wp:anchor distT="0" distB="0" distL="114300" distR="114300" simplePos="0" relativeHeight="251708416" behindDoc="0" locked="0" layoutInCell="1" allowOverlap="1" wp14:anchorId="7FE995C3" wp14:editId="72DFB4E5">
+                <wp:simplePos x="0" y="0"/>
+                <wp:positionH relativeFrom="column">
+                  <wp:posOffset>2419350</wp:posOffset>
+                </wp:positionH>
+                <wp:positionV relativeFrom="paragraph">
+                  <wp:posOffset>881380</wp:posOffset>
+                </wp:positionV>
+                <wp:extent cx="3514725" cy="635"/>
+                <wp:effectExtent l="0" t="0" r="0" b="0"/>
+                <wp:wrapSquare wrapText="bothSides"/>
+                <wp:docPr id="32" name="Cuadro de texto 32"/>
+                <wp:cNvGraphicFramePr/>
+                <a:graphic xmlns:a="http://schemas.openxmlformats.org/drawingml/2006/main">
+                  <a:graphicData uri="http://schemas.microsoft.com/office/word/2010/wordprocessingShape">
+                    <wps:wsp>
+                      <wps:cNvSpPr txBox="1"/>
+                      <wps:spPr>
+                        <a:xfrm>
+                          <a:off x="0" y="0"/>
+                          <a:ext cx="3514725" cy="635"/>
+                        </a:xfrm>
+                        <a:prstGeom prst="rect">
+                          <a:avLst/>
+                        </a:prstGeom>
+                        <a:solidFill>
+                          <a:prstClr val="white"/>
+                        </a:solidFill>
+                        <a:ln>
+                          <a:noFill/>
+                        </a:ln>
+                        <a:effectLst/>
+                      </wps:spPr>
+                      <wps:txbx>
+                        <w:txbxContent>
+                          <w:p>
+                            <w:pPr>
+                              <w:pStyle w:val="Descripcin"/>
+                              <w:jc w:val="center"/>
+                              <w:rPr>
+                                <w:noProof/>
+                                <w:sz w:val="18"/>
+                              </w:rPr>
+                            </w:pPr>
+                            <w:r>
+                              <w:rPr>
+                                <w:sz w:val="18"/>
+                              </w:rPr>
+                              <w:t xml:space="preserve">Fig. 6: Login de </w:t>
+                            </w:r>
+                            <w:proofErr w:type="spellStart"/>
+                            <w:r>
+                              <w:rPr>
+                                <w:sz w:val="18"/>
+                              </w:rPr>
+                              <w:t>Usuarios</w:t>
+                            </w:r>
+                            <w:proofErr w:type="spellEnd"/>
+                          </w:p>
+                        </w:txbxContent>
+                      </wps:txbx>
+                      <wps:bodyPr rot="0" spcFirstLastPara="0" vertOverflow="overflow" horzOverflow="overflow" vert="horz" wrap="square" lIns="0" tIns="0" rIns="0" bIns="0" numCol="1" spcCol="0" rtlCol="0" fromWordArt="0" anchor="t" anchorCtr="0" forceAA="0" compatLnSpc="1">
+                        <a:prstTxWarp prst="textNoShape">
+                          <a:avLst/>
+                        </a:prstTxWarp>
+                        <a:spAutoFit/>
+                      </wps:bodyPr>
+                    </wps:wsp>
+                  </a:graphicData>
+                </a:graphic>
+              </wp:anchor>
+            </w:drawing>
+          </mc:Choice>
+          <mc:Fallback>
+            <w:pict>
+              <v:shapetype w14:anchorId="7FE995C3" id="_x0000_t202" coordsize="21600,21600" o:spt="202" path="m,l,21600r21600,l21600,xe">
+                <v:stroke joinstyle="miter"/>
+                <v:path gradientshapeok="t" o:connecttype="rect"/>
+              </v:shapetype>
+              <v:shape id="Cuadro de texto 32" o:spid="_x0000_s1055" type="#_x0000_t202" style="position:absolute;left:0;text-align:left;margin-left:190.5pt;margin-top:69.4pt;width:276.75pt;height:.05pt;z-index:251708416;visibility:visible;mso-wrap-style:square;mso-wrap-distance-left:9pt;mso-wrap-distance-top:0;mso-wrap-distance-right:9pt;mso-wrap-distance-bottom:0;mso-position-horizontal:absolute;mso-position-horizontal-relative:text;mso-position-vertical:absolute;mso-position-vertical-relative:text;v-text-anchor:top" o:gfxdata="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" stroked="f">
+                <v:textbox style="mso-fit-shape-to-text:t" inset="0,0,0,0">
+                  <w:txbxContent>
+                    <w:p>
+                      <w:pPr>
+                        <w:pStyle w:val="Descripcin"/>
+                        <w:jc w:val="center"/>
+                        <w:rPr>
+                          <w:noProof/>
+                          <w:sz w:val="18"/>
+                        </w:rPr>
+                      </w:pPr>
+                      <w:r>
+                        <w:rPr>
+                          <w:sz w:val="18"/>
+                        </w:rPr>
+                        <w:t xml:space="preserve">Fig. 6: Login de </w:t>
+                      </w:r>
+                      <w:proofErr w:type="spellStart"/>
+                      <w:r>
+                        <w:rPr>
+                          <w:sz w:val="18"/>
+                        </w:rPr>
+                        <w:t>Usuarios</w:t>
+                      </w:r>
+                      <w:proofErr w:type="spellEnd"/>
+                    </w:p>
+                  </w:txbxContent>
+                </v:textbox>
+                <w10:wrap type="square"/>
+              </v:shape>
+            </w:pict>
+          </mc:Fallback>
+        </mc:AlternateContent>
+      </w:r>
+      <w:r>
+        <w:rPr>
+          <w:noProof/>
+          <w:lang w:val="es-ES" w:eastAsia="es-ES"/>
+        </w:rPr>
         <w:drawing>
-          <wp:anchor distT="0" distB="0" distL="114300" distR="114300" simplePos="0" relativeHeight="251706368" behindDoc="0" locked="0" layoutInCell="1" allowOverlap="1" wp14:anchorId="411CDB23" wp14:editId="74DEFA3C">
+          <wp:anchor distT="0" distB="0" distL="114300" distR="114300" simplePos="0" relativeHeight="251706368" behindDoc="0" locked="0" layoutInCell="1" allowOverlap="1" wp14:anchorId="411CDB23" wp14:editId="63B0ADB2">
             <wp:simplePos x="914400" y="2038350"/>
             <wp:positionH relativeFrom="margin">
               <wp:align>right</wp:align>
@@ -6705,7 +6914,7 @@
               <wp:align>top</wp:align>
             </wp:positionV>
             <wp:extent cx="3514725" cy="2996012"/>
-            <wp:effectExtent l="0" t="0" r="0" b="0"/>
+            <wp:effectExtent l="19050" t="19050" r="9525" b="13970"/>
             <wp:wrapSquare wrapText="bothSides"/>
             <wp:docPr id="39" name="Imagen 39"/>
             <wp:cNvGraphicFramePr>
@@ -6738,6 +6947,13 @@
                     <a:prstGeom prst="rect">
                       <a:avLst/>
                     </a:prstGeom>
+                    <a:ln w="15875">
+                      <a:solidFill>
+                        <a:schemeClr val="bg1">
+                          <a:lumMod val="65000"/>
+                        </a:schemeClr>
+                      </a:solidFill>
+                    </a:ln>
                   </pic:spPr>
                 </pic:pic>
               </a:graphicData>
@@ -6809,7 +7025,7 @@
           <w:lang w:val="es-ES"/>
         </w:rPr>
       </w:pPr>
-      <w:bookmarkStart w:id="7" w:name="_Toc401071613"/>
+      <w:bookmarkStart w:id="8" w:name="_Toc401071613"/>
       <w:r>
         <w:rPr>
           <w:noProof/>
@@ -6831,7 +7047,7 @@
         </w:rPr>
         <w:t>Modificación de Datos Usuario</w:t>
       </w:r>
-      <w:bookmarkEnd w:id="7"/>
+      <w:bookmarkEnd w:id="8"/>
     </w:p>
     <w:p>
       <w:pPr>
@@ -6885,10 +7101,8 @@
     </w:p>
     <w:p>
       <w:pPr>
+        <w:keepNext/>
         <w:jc w:val="center"/>
-        <w:rPr>
-          <w:lang w:val="es-ES"/>
-        </w:rPr>
       </w:pPr>
       <w:r>
         <w:rPr>
@@ -6896,9 +7110,9 @@
           <w:lang w:val="es-ES" w:eastAsia="es-ES"/>
         </w:rPr>
         <w:drawing>
-          <wp:inline distT="0" distB="0" distL="0" distR="0" wp14:anchorId="4A5056BE" wp14:editId="21D4FB6E">
+          <wp:inline distT="0" distB="0" distL="0" distR="0" wp14:anchorId="4A5056BE" wp14:editId="38B20B0C">
             <wp:extent cx="3238500" cy="1199735"/>
-            <wp:effectExtent l="0" t="0" r="0" b="635"/>
+            <wp:effectExtent l="19050" t="19050" r="19050" b="19685"/>
             <wp:docPr id="35" name="Imagen 35"/>
             <wp:cNvGraphicFramePr>
               <a:graphicFrameLocks xmlns:a="http://schemas.openxmlformats.org/drawingml/2006/main" noChangeAspect="1"/>
@@ -6930,6 +7144,13 @@
                     <a:prstGeom prst="rect">
                       <a:avLst/>
                     </a:prstGeom>
+                    <a:ln w="12700">
+                      <a:solidFill>
+                        <a:schemeClr val="bg1">
+                          <a:lumMod val="65000"/>
+                        </a:schemeClr>
+                      </a:solidFill>
+                    </a:ln>
                   </pic:spPr>
                 </pic:pic>
               </a:graphicData>
@@ -6940,8 +7161,25 @@
     </w:p>
     <w:p>
       <w:pPr>
+        <w:pStyle w:val="Descripcin"/>
         <w:jc w:val="center"/>
         <w:rPr>
+          <w:sz w:val="18"/>
+          <w:lang w:val="es-AR"/>
+        </w:rPr>
+      </w:pPr>
+      <w:r>
+        <w:rPr>
+          <w:sz w:val="18"/>
+          <w:lang w:val="es-AR"/>
+        </w:rPr>
+        <w:t>Fig. 7: Modificación de Datos Usuario</w:t>
+      </w:r>
+    </w:p>
+    <w:p>
+      <w:pPr>
+        <w:jc w:val="center"/>
+        <w:rPr>
           <w:lang w:val="es-ES"/>
         </w:rPr>
       </w:pPr>
@@ -7092,7 +7330,7 @@
           <w:lang w:val="es-ES"/>
         </w:rPr>
       </w:pPr>
-      <w:bookmarkStart w:id="8" w:name="_Toc401071614"/>
+      <w:bookmarkStart w:id="9" w:name="_Toc401071614"/>
       <w:r>
         <w:rPr>
           <w:lang w:val="es-ES"/>
@@ -7110,8 +7348,134 @@
           <w:noProof/>
           <w:lang w:val="es-ES" w:eastAsia="es-ES"/>
         </w:rPr>
+        <mc:AlternateContent>
+          <mc:Choice Requires="wps">
+            <w:drawing>
+              <wp:anchor distT="0" distB="0" distL="114300" distR="114300" simplePos="0" relativeHeight="251710464" behindDoc="0" locked="0" layoutInCell="1" allowOverlap="1" wp14:anchorId="74A293D8" wp14:editId="404CF9B6">
+                <wp:simplePos x="0" y="0"/>
+                <wp:positionH relativeFrom="column">
+                  <wp:posOffset>19050</wp:posOffset>
+                </wp:positionH>
+                <wp:positionV relativeFrom="paragraph">
+                  <wp:posOffset>-862330</wp:posOffset>
+                </wp:positionV>
+                <wp:extent cx="3009900" cy="635"/>
+                <wp:effectExtent l="0" t="0" r="0" b="0"/>
+                <wp:wrapSquare wrapText="bothSides"/>
+                <wp:docPr id="33" name="Cuadro de texto 33"/>
+                <wp:cNvGraphicFramePr/>
+                <a:graphic xmlns:a="http://schemas.openxmlformats.org/drawingml/2006/main">
+                  <a:graphicData uri="http://schemas.microsoft.com/office/word/2010/wordprocessingShape">
+                    <wps:wsp>
+                      <wps:cNvSpPr txBox="1"/>
+                      <wps:spPr>
+                        <a:xfrm>
+                          <a:off x="0" y="0"/>
+                          <a:ext cx="3009900" cy="635"/>
+                        </a:xfrm>
+                        <a:prstGeom prst="rect">
+                          <a:avLst/>
+                        </a:prstGeom>
+                        <a:solidFill>
+                          <a:prstClr val="white"/>
+                        </a:solidFill>
+                        <a:ln>
+                          <a:noFill/>
+                        </a:ln>
+                        <a:effectLst/>
+                      </wps:spPr>
+                      <wps:txbx>
+                        <w:txbxContent>
+                          <w:p>
+                            <w:pPr>
+                              <w:pStyle w:val="Descripcin"/>
+                              <w:jc w:val="center"/>
+                              <w:rPr>
+                                <w:caps/>
+                                <w:color w:val="262626" w:themeColor="text1" w:themeTint="D9"/>
+                                <w:spacing w:val="15"/>
+                                <w:sz w:val="22"/>
+                                <w:szCs w:val="22"/>
+                                <w:lang w:val="es-AR"/>
+                              </w:rPr>
+                            </w:pPr>
+                            <w:r>
+                              <w:rPr>
+                                <w:sz w:val="18"/>
+                                <w:lang w:val="es-AR"/>
+                              </w:rPr>
+                              <w:t xml:space="preserve">Fig. 8: </w:t>
+                            </w:r>
+                            <w:r>
+                              <w:rPr>
+                                <w:sz w:val="20"/>
+                                <w:lang w:val="es-AR"/>
+                              </w:rPr>
+                              <w:t>Modificación de Datos Usuario</w:t>
+                            </w:r>
+                          </w:p>
+                        </w:txbxContent>
+                      </wps:txbx>
+                      <wps:bodyPr rot="0" spcFirstLastPara="0" vertOverflow="overflow" horzOverflow="overflow" vert="horz" wrap="square" lIns="0" tIns="0" rIns="0" bIns="0" numCol="1" spcCol="0" rtlCol="0" fromWordArt="0" anchor="t" anchorCtr="0" forceAA="0" compatLnSpc="1">
+                        <a:prstTxWarp prst="textNoShape">
+                          <a:avLst/>
+                        </a:prstTxWarp>
+                        <a:spAutoFit/>
+                      </wps:bodyPr>
+                    </wps:wsp>
+                  </a:graphicData>
+                </a:graphic>
+              </wp:anchor>
+            </w:drawing>
+          </mc:Choice>
+          <mc:Fallback>
+            <w:pict>
+              <v:shape w14:anchorId="74A293D8" id="Cuadro de texto 33" o:spid="_x0000_s1056" type="#_x0000_t202" style="position:absolute;margin-left:1.5pt;margin-top:-67.9pt;width:237pt;height:.05pt;z-index:251710464;visibility:visible;mso-wrap-style:square;mso-wrap-distance-left:9pt;mso-wrap-distance-top:0;mso-wrap-distance-right:9pt;mso-wrap-distance-bottom:0;mso-position-horizontal:absolute;mso-position-horizontal-relative:text;mso-position-vertical:absolute;mso-position-vertical-relative:text;v-text-anchor:top" o:gfxdata="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" stroked="f">
+                <v:textbox style="mso-fit-shape-to-text:t" inset="0,0,0,0">
+                  <w:txbxContent>
+                    <w:p>
+                      <w:pPr>
+                        <w:pStyle w:val="Descripcin"/>
+                        <w:jc w:val="center"/>
+                        <w:rPr>
+                          <w:caps/>
+                          <w:color w:val="262626" w:themeColor="text1" w:themeTint="D9"/>
+                          <w:spacing w:val="15"/>
+                          <w:sz w:val="22"/>
+                          <w:szCs w:val="22"/>
+                          <w:lang w:val="es-AR"/>
+                        </w:rPr>
+                      </w:pPr>
+                      <w:r>
+                        <w:rPr>
+                          <w:sz w:val="18"/>
+                          <w:lang w:val="es-AR"/>
+                        </w:rPr>
+                        <w:t xml:space="preserve">Fig. 8: </w:t>
+                      </w:r>
+                      <w:r>
+                        <w:rPr>
+                          <w:sz w:val="20"/>
+                          <w:lang w:val="es-AR"/>
+                        </w:rPr>
+                        <w:t>Modificación de Datos Usuario</w:t>
+                      </w:r>
+                    </w:p>
+                  </w:txbxContent>
+                </v:textbox>
+                <w10:wrap type="square"/>
+              </v:shape>
+            </w:pict>
+          </mc:Fallback>
+        </mc:AlternateContent>
+      </w:r>
+      <w:r>
+        <w:rPr>
+          <w:noProof/>
+          <w:lang w:val="es-ES" w:eastAsia="es-ES"/>
+        </w:rPr>
         <w:drawing>
-          <wp:anchor distT="0" distB="0" distL="114300" distR="114300" simplePos="0" relativeHeight="251705344" behindDoc="0" locked="0" layoutInCell="1" allowOverlap="1" wp14:anchorId="4619FC2F" wp14:editId="34356A3A">
+          <wp:anchor distT="0" distB="0" distL="114300" distR="114300" simplePos="0" relativeHeight="251705344" behindDoc="0" locked="0" layoutInCell="1" allowOverlap="1" wp14:anchorId="4619FC2F" wp14:editId="4F1A239A">
             <wp:simplePos x="914400" y="2057400"/>
             <wp:positionH relativeFrom="margin">
               <wp:align>left</wp:align>
@@ -7120,7 +7484,7 @@
               <wp:align>top</wp:align>
             </wp:positionV>
             <wp:extent cx="3009900" cy="3466415"/>
-            <wp:effectExtent l="0" t="0" r="0" b="1270"/>
+            <wp:effectExtent l="19050" t="19050" r="19050" b="20320"/>
             <wp:wrapSquare wrapText="bothSides"/>
             <wp:docPr id="46" name="Imagen 46"/>
             <wp:cNvGraphicFramePr>
@@ -7153,6 +7517,13 @@
                     <a:prstGeom prst="rect">
                       <a:avLst/>
                     </a:prstGeom>
+                    <a:ln w="15875">
+                      <a:solidFill>
+                        <a:schemeClr val="bg1">
+                          <a:lumMod val="65000"/>
+                        </a:schemeClr>
+                      </a:solidFill>
+                    </a:ln>
                   </pic:spPr>
                 </pic:pic>
               </a:graphicData>
@@ -7166,7 +7537,7 @@
         </w:rPr>
         <w:t>ón de Contraseña</w:t>
       </w:r>
-      <w:bookmarkEnd w:id="8"/>
+      <w:bookmarkEnd w:id="9"/>
       <w:r>
         <w:rPr>
           <w:lang w:val="es-ES"/>
@@ -7207,10 +7578,8 @@
     </w:p>
     <w:p>
       <w:pPr>
+        <w:keepNext/>
         <w:jc w:val="center"/>
-        <w:rPr>
-          <w:lang w:val="es-ES"/>
-        </w:rPr>
       </w:pPr>
       <w:r>
         <w:rPr>
@@ -7218,9 +7587,9 @@
           <w:lang w:val="es-ES" w:eastAsia="es-ES"/>
         </w:rPr>
         <w:drawing>
-          <wp:inline distT="0" distB="0" distL="0" distR="0" wp14:anchorId="76243398" wp14:editId="163CDB3F">
+          <wp:inline distT="0" distB="0" distL="0" distR="0" wp14:anchorId="76243398" wp14:editId="1DD9954E">
             <wp:extent cx="3276600" cy="2610562"/>
-            <wp:effectExtent l="0" t="0" r="0" b="0"/>
+            <wp:effectExtent l="19050" t="19050" r="19050" b="18415"/>
             <wp:docPr id="41" name="Imagen 41"/>
             <wp:cNvGraphicFramePr>
               <a:graphicFrameLocks xmlns:a="http://schemas.openxmlformats.org/drawingml/2006/main" noChangeAspect="1"/>
@@ -7252,6 +7621,13 @@
                     <a:prstGeom prst="rect">
                       <a:avLst/>
                     </a:prstGeom>
+                    <a:ln w="15875">
+                      <a:solidFill>
+                        <a:schemeClr val="bg1">
+                          <a:lumMod val="65000"/>
+                        </a:schemeClr>
+                      </a:solidFill>
+                    </a:ln>
                   </pic:spPr>
                 </pic:pic>
               </a:graphicData>
@@ -7262,36 +7638,39 @@
     </w:p>
     <w:p>
       <w:pPr>
-        <w:rPr>
-          <w:lang w:val="es-ES"/>
-        </w:rPr>
-      </w:pPr>
-    </w:p>
-    <w:p>
-      <w:pPr>
-        <w:rPr>
-          <w:lang w:val="es-ES"/>
-        </w:rPr>
-      </w:pPr>
-    </w:p>
-    <w:p>
-      <w:pPr>
-        <w:rPr>
-          <w:lang w:val="es-ES"/>
-        </w:rPr>
-      </w:pPr>
-    </w:p>
-    <w:p>
-      <w:pPr>
-        <w:rPr>
-          <w:lang w:val="es-ES"/>
-        </w:rPr>
-      </w:pPr>
-      <w:r>
-        <w:rPr>
-          <w:lang w:val="es-ES"/>
-        </w:rPr>
-        <w:t>Para ello</w:t>
+        <w:pStyle w:val="Descripcin"/>
+        <w:jc w:val="center"/>
+        <w:rPr>
+          <w:sz w:val="18"/>
+          <w:lang w:val="es-AR"/>
+        </w:rPr>
+      </w:pPr>
+      <w:r>
+        <w:rPr>
+          <w:sz w:val="18"/>
+          <w:lang w:val="es-AR"/>
+        </w:rPr>
+        <w:t>Fig. 9: Recuperación de Contraseña</w:t>
+      </w:r>
+    </w:p>
+    <w:p>
+      <w:pPr>
+        <w:rPr>
+          <w:lang w:val="es-ES"/>
+        </w:rPr>
+      </w:pPr>
+      <w:r>
+        <w:rPr>
+          <w:lang w:val="es-ES"/>
+        </w:rPr>
+        <w:lastRenderedPageBreak/>
+        <w:t>P</w:t>
+      </w:r>
+      <w:r>
+        <w:rPr>
+          <w:lang w:val="es-ES"/>
+        </w:rPr>
+        <w:t>ara ello</w:t>
       </w:r>
       <w:r>
         <w:rPr>
@@ -7302,21 +7681,18 @@
     </w:p>
     <w:p>
       <w:pPr>
+        <w:keepNext/>
         <w:jc w:val="center"/>
-        <w:rPr>
-          <w:lang w:val="es-ES"/>
-        </w:rPr>
-      </w:pPr>
-      <w:bookmarkStart w:id="9" w:name="_GoBack"/>
+      </w:pPr>
       <w:r>
         <w:rPr>
           <w:noProof/>
           <w:lang w:val="es-ES" w:eastAsia="es-ES"/>
         </w:rPr>
         <w:drawing>
-          <wp:inline distT="0" distB="0" distL="0" distR="0" wp14:anchorId="7410DCC8" wp14:editId="76377CAF">
+          <wp:inline distT="0" distB="0" distL="0" distR="0" wp14:anchorId="7410DCC8" wp14:editId="63D1920F">
             <wp:extent cx="3124200" cy="1537040"/>
-            <wp:effectExtent l="0" t="0" r="0" b="6350"/>
+            <wp:effectExtent l="19050" t="19050" r="19050" b="25400"/>
             <wp:docPr id="44" name="Imagen 44"/>
             <wp:cNvGraphicFramePr>
               <a:graphicFrameLocks xmlns:a="http://schemas.openxmlformats.org/drawingml/2006/main" noChangeAspect="1"/>
@@ -7348,6 +7724,13 @@
                     <a:prstGeom prst="rect">
                       <a:avLst/>
                     </a:prstGeom>
+                    <a:ln w="15875">
+                      <a:solidFill>
+                        <a:schemeClr val="bg1">
+                          <a:lumMod val="65000"/>
+                        </a:schemeClr>
+                      </a:solidFill>
+                    </a:ln>
                   </pic:spPr>
                 </pic:pic>
               </a:graphicData>
@@ -7355,7 +7738,37 @@
           </wp:inline>
         </w:drawing>
       </w:r>
-      <w:bookmarkEnd w:id="9"/>
+    </w:p>
+    <w:p>
+      <w:pPr>
+        <w:pStyle w:val="Descripcin"/>
+        <w:jc w:val="center"/>
+        <w:rPr>
+          <w:sz w:val="18"/>
+          <w:lang w:val="es-AR"/>
+        </w:rPr>
+      </w:pPr>
+      <w:r>
+        <w:rPr>
+          <w:sz w:val="18"/>
+          <w:lang w:val="es-AR"/>
+        </w:rPr>
+        <w:t>Fig. 10: Recuperación de Contrase</w:t>
+      </w:r>
+      <w:r>
+        <w:rPr>
+          <w:sz w:val="18"/>
+          <w:lang w:val="es-AR"/>
+        </w:rPr>
+        <w:t>ñ</w:t>
+      </w:r>
+      <w:r>
+        <w:rPr>
+          <w:sz w:val="18"/>
+          <w:lang w:val="es-AR"/>
+        </w:rPr>
+        <w:t>a</w:t>
+      </w:r>
     </w:p>
     <w:p>
       <w:pPr>
@@ -7378,9 +7791,8 @@
     </w:p>
     <w:p>
       <w:pPr>
-        <w:rPr>
-          <w:lang w:val="es-ES"/>
-        </w:rPr>
+        <w:keepNext/>
+        <w:jc w:val="center"/>
       </w:pPr>
       <w:r>
         <w:rPr>
@@ -7388,9 +7800,9 @@
           <w:lang w:val="es-ES" w:eastAsia="es-ES"/>
         </w:rPr>
         <w:drawing>
-          <wp:inline distT="0" distB="0" distL="0" distR="0" wp14:anchorId="658B2B76" wp14:editId="78F6068A">
+          <wp:inline distT="0" distB="0" distL="0" distR="0" wp14:anchorId="658B2B76" wp14:editId="36AB6DD7">
             <wp:extent cx="5943600" cy="2948940"/>
-            <wp:effectExtent l="0" t="0" r="0" b="3810"/>
+            <wp:effectExtent l="19050" t="19050" r="19050" b="22860"/>
             <wp:docPr id="48" name="Imagen 48"/>
             <wp:cNvGraphicFramePr>
               <a:graphicFrameLocks xmlns:a="http://schemas.openxmlformats.org/drawingml/2006/main" noChangeAspect="1"/>
@@ -7422,6 +7834,13 @@
                     <a:prstGeom prst="rect">
                       <a:avLst/>
                     </a:prstGeom>
+                    <a:ln w="15875">
+                      <a:solidFill>
+                        <a:schemeClr val="bg1">
+                          <a:lumMod val="65000"/>
+                        </a:schemeClr>
+                      </a:solidFill>
+                    </a:ln>
                   </pic:spPr>
                 </pic:pic>
               </a:graphicData>
@@ -7432,13 +7851,39 @@
     </w:p>
     <w:p>
       <w:pPr>
-        <w:rPr>
-          <w:lang w:val="es-ES"/>
-        </w:rPr>
-      </w:pPr>
-    </w:p>
-    <w:p>
-      <w:pPr>
+        <w:pStyle w:val="Descripcin"/>
+        <w:jc w:val="center"/>
+        <w:rPr>
+          <w:sz w:val="18"/>
+          <w:lang w:val="es-AR"/>
+        </w:rPr>
+      </w:pPr>
+      <w:r>
+        <w:rPr>
+          <w:sz w:val="18"/>
+          <w:lang w:val="es-AR"/>
+        </w:rPr>
+        <w:t>Fig. 1</w:t>
+      </w:r>
+      <w:r>
+        <w:rPr>
+          <w:sz w:val="18"/>
+          <w:lang w:val="es-AR"/>
+        </w:rPr>
+        <w:t>1</w:t>
+      </w:r>
+      <w:r>
+        <w:rPr>
+          <w:sz w:val="18"/>
+          <w:lang w:val="es-AR"/>
+        </w:rPr>
+        <w:t>: Recuperación de Contraseña</w:t>
+      </w:r>
+    </w:p>
+    <w:p>
+      <w:pPr>
+        <w:pStyle w:val="Descripcin"/>
+        <w:jc w:val="center"/>
         <w:rPr>
           <w:lang w:val="es-ES"/>
         </w:rPr>
@@ -7511,10 +7956,8 @@
     </w:p>
     <w:p>
       <w:pPr>
+        <w:keepNext/>
         <w:jc w:val="center"/>
-        <w:rPr>
-          <w:lang w:val="es-ES"/>
-        </w:rPr>
       </w:pPr>
       <w:r>
         <w:rPr>
@@ -7522,9 +7965,9 @@
           <w:lang w:val="es-ES" w:eastAsia="es-ES"/>
         </w:rPr>
         <w:drawing>
-          <wp:inline distT="0" distB="0" distL="0" distR="0" wp14:anchorId="04C6DB0B" wp14:editId="1EE965AD">
-            <wp:extent cx="3467100" cy="1809750"/>
-            <wp:effectExtent l="0" t="0" r="0" b="0"/>
+          <wp:inline distT="0" distB="0" distL="0" distR="0" wp14:anchorId="04C6DB0B" wp14:editId="7F0B9DFA">
+            <wp:extent cx="3467100" cy="1457325"/>
+            <wp:effectExtent l="19050" t="19050" r="19050" b="28575"/>
             <wp:docPr id="51" name="Imagen 51"/>
             <wp:cNvGraphicFramePr>
               <a:graphicFrameLocks xmlns:a="http://schemas.openxmlformats.org/drawingml/2006/main" noChangeAspect="1"/>
@@ -7536,7 +7979,7 @@
                     <pic:cNvPr id="51" name="CerrarSesión.png"/>
                     <pic:cNvPicPr/>
                   </pic:nvPicPr>
-                  <pic:blipFill>
+                  <pic:blipFill rotWithShape="1">
                     <a:blip r:embed="rId27">
                       <a:extLst>
                         <a:ext uri="{28A0092B-C50C-407E-A947-70E740481C1C}">
@@ -7544,18 +7987,29 @@
                         </a:ext>
                       </a:extLst>
                     </a:blip>
-                    <a:stretch>
-                      <a:fillRect/>
-                    </a:stretch>
+                    <a:srcRect b="19473"/>
+                    <a:stretch/>
                   </pic:blipFill>
-                  <pic:spPr>
+                  <pic:spPr bwMode="auto">
                     <a:xfrm>
                       <a:off x="0" y="0"/>
-                      <a:ext cx="3467589" cy="1810005"/>
+                      <a:ext cx="3467100" cy="1457325"/>
                     </a:xfrm>
                     <a:prstGeom prst="rect">
                       <a:avLst/>
                     </a:prstGeom>
+                    <a:ln w="15875">
+                      <a:solidFill>
+                        <a:schemeClr val="bg1">
+                          <a:lumMod val="65000"/>
+                        </a:schemeClr>
+                      </a:solidFill>
+                    </a:ln>
+                    <a:extLst>
+                      <a:ext uri="{53640926-AAD7-44D8-BBD7-CCE9431645EC}">
+                        <a14:shadowObscured xmlns:a14="http://schemas.microsoft.com/office/drawing/2010/main"/>
+                      </a:ext>
+                    </a:extLst>
                   </pic:spPr>
                 </pic:pic>
               </a:graphicData>
@@ -7566,6 +8020,23 @@
     </w:p>
     <w:p>
       <w:pPr>
+        <w:pStyle w:val="Descripcin"/>
+        <w:jc w:val="center"/>
+        <w:rPr>
+          <w:sz w:val="18"/>
+          <w:lang w:val="es-AR"/>
+        </w:rPr>
+      </w:pPr>
+      <w:r>
+        <w:rPr>
+          <w:sz w:val="18"/>
+          <w:lang w:val="es-AR"/>
+        </w:rPr>
+        <w:t>Fig. 12: Cerrar Sesión</w:t>
+      </w:r>
+    </w:p>
+    <w:p>
+      <w:pPr>
         <w:rPr>
           <w:lang w:val="es-ES"/>
         </w:rPr>
@@ -7806,11 +8277,8 @@
     <w:p>
       <w:pPr>
         <w:pStyle w:val="Prrafodelista"/>
+        <w:keepNext/>
         <w:ind w:left="0"/>
-        <w:rPr>
-          <w:noProof/>
-          <w:lang w:val="es-ES"/>
-        </w:rPr>
       </w:pPr>
       <w:r>
         <w:rPr>
@@ -7818,9 +8286,9 @@
           <w:lang w:val="es-ES" w:eastAsia="es-ES"/>
         </w:rPr>
         <w:drawing>
-          <wp:inline distT="0" distB="0" distL="0" distR="0" wp14:anchorId="2FE4B91E" wp14:editId="1C81B96C">
+          <wp:inline distT="0" distB="0" distL="0" distR="0" wp14:anchorId="2FE4B91E" wp14:editId="12278E49">
             <wp:extent cx="5895975" cy="1633991"/>
-            <wp:effectExtent l="0" t="0" r="0" b="4445"/>
+            <wp:effectExtent l="19050" t="19050" r="9525" b="23495"/>
             <wp:docPr id="40" name="Imagen 40"/>
             <wp:cNvGraphicFramePr>
               <a:graphicFrameLocks xmlns:a="http://schemas.openxmlformats.org/drawingml/2006/main" noChangeAspect="1"/>
@@ -7852,6 +8320,13 @@
                     <a:prstGeom prst="rect">
                       <a:avLst/>
                     </a:prstGeom>
+                    <a:ln w="15875">
+                      <a:solidFill>
+                        <a:schemeClr val="bg1">
+                          <a:lumMod val="65000"/>
+                        </a:schemeClr>
+                      </a:solidFill>
+                    </a:ln>
                   </pic:spPr>
                 </pic:pic>
               </a:graphicData>
@@ -7859,6 +8334,30 @@
           </wp:inline>
         </w:drawing>
       </w:r>
+    </w:p>
+    <w:p>
+      <w:pPr>
+        <w:pStyle w:val="Descripcin"/>
+        <w:jc w:val="center"/>
+        <w:rPr>
+          <w:noProof/>
+          <w:lang w:val="es-ES"/>
+        </w:rPr>
+      </w:pPr>
+      <w:r>
+        <w:rPr>
+          <w:sz w:val="18"/>
+          <w:lang w:val="es-AR"/>
+        </w:rPr>
+        <w:t>Fig.</w:t>
+      </w:r>
+      <w:r>
+        <w:rPr>
+          <w:sz w:val="18"/>
+          <w:lang w:val="es-AR"/>
+        </w:rPr>
+        <w:t xml:space="preserve"> 13: Creación de Torneos</w:t>
+      </w:r>
       <w:r>
         <w:rPr>
           <w:noProof/>
@@ -8014,12 +8513,9 @@
     <w:p>
       <w:pPr>
         <w:pStyle w:val="Prrafodelista"/>
+        <w:keepNext/>
         <w:ind w:left="567" w:hanging="567"/>
         <w:jc w:val="center"/>
-        <w:rPr>
-          <w:noProof/>
-          <w:lang w:val="es-ES"/>
-        </w:rPr>
       </w:pPr>
       <w:r>
         <w:rPr>
@@ -8028,9 +8524,9 @@
         </w:rPr>
         <w:lastRenderedPageBreak/>
         <w:drawing>
-          <wp:inline distT="0" distB="0" distL="0" distR="0" wp14:anchorId="4BCB73DF" wp14:editId="3F405C53">
+          <wp:inline distT="0" distB="0" distL="0" distR="0" wp14:anchorId="4BCB73DF" wp14:editId="6F654640">
             <wp:extent cx="4543425" cy="3889971"/>
-            <wp:effectExtent l="0" t="0" r="0" b="0"/>
+            <wp:effectExtent l="19050" t="19050" r="9525" b="15875"/>
             <wp:docPr id="1" name="Imagen 1"/>
             <wp:cNvGraphicFramePr>
               <a:graphicFrameLocks xmlns:a="http://schemas.openxmlformats.org/drawingml/2006/main" noChangeAspect="1"/>
@@ -8056,6 +8552,13 @@
                     <a:prstGeom prst="rect">
                       <a:avLst/>
                     </a:prstGeom>
+                    <a:ln w="15875">
+                      <a:solidFill>
+                        <a:schemeClr val="bg1">
+                          <a:lumMod val="50000"/>
+                        </a:schemeClr>
+                      </a:solidFill>
+                    </a:ln>
                   </pic:spPr>
                 </pic:pic>
               </a:graphicData>
@@ -8066,6 +8569,30 @@
     </w:p>
     <w:p>
       <w:pPr>
+        <w:pStyle w:val="Descripcin"/>
+        <w:jc w:val="center"/>
+        <w:rPr>
+          <w:sz w:val="18"/>
+          <w:lang w:val="es-AR"/>
+        </w:rPr>
+      </w:pPr>
+      <w:r>
+        <w:rPr>
+          <w:sz w:val="18"/>
+          <w:lang w:val="es-AR"/>
+        </w:rPr>
+        <w:t>Fig. 14: Creación de Torneos</w:t>
+      </w:r>
+    </w:p>
+    <w:p>
+      <w:pPr>
+        <w:rPr>
+          <w:lang w:val="es-AR"/>
+        </w:rPr>
+      </w:pPr>
+    </w:p>
+    <w:p>
+      <w:pPr>
         <w:pStyle w:val="Ttulo2"/>
         <w:rPr>
           <w:noProof/>
@@ -8124,12 +8651,9 @@
     <w:p>
       <w:pPr>
         <w:pStyle w:val="Prrafodelista"/>
+        <w:keepNext/>
         <w:ind w:left="567" w:hanging="567"/>
         <w:jc w:val="both"/>
-        <w:rPr>
-          <w:noProof/>
-          <w:lang w:val="es-ES"/>
-        </w:rPr>
       </w:pPr>
       <w:r>
         <w:rPr>
@@ -8137,9 +8661,9 @@
           <w:lang w:val="es-ES" w:eastAsia="es-ES"/>
         </w:rPr>
         <w:drawing>
-          <wp:inline distT="0" distB="0" distL="0" distR="0" wp14:anchorId="6C16E625" wp14:editId="59DBBDA0">
+          <wp:inline distT="0" distB="0" distL="0" distR="0" wp14:anchorId="6C16E625" wp14:editId="4E054924">
             <wp:extent cx="6086475" cy="2090600"/>
-            <wp:effectExtent l="0" t="0" r="0" b="5080"/>
+            <wp:effectExtent l="19050" t="19050" r="9525" b="24130"/>
             <wp:docPr id="42" name="Imagen 42"/>
             <wp:cNvGraphicFramePr>
               <a:graphicFrameLocks xmlns:a="http://schemas.openxmlformats.org/drawingml/2006/main" noChangeAspect="1"/>
@@ -8171,6 +8695,13 @@
                     <a:prstGeom prst="rect">
                       <a:avLst/>
                     </a:prstGeom>
+                    <a:ln w="15875">
+                      <a:solidFill>
+                        <a:schemeClr val="bg1">
+                          <a:lumMod val="50000"/>
+                        </a:schemeClr>
+                      </a:solidFill>
+                    </a:ln>
                   </pic:spPr>
                 </pic:pic>
               </a:graphicData>
@@ -8181,6 +8712,24 @@
     </w:p>
     <w:p>
       <w:pPr>
+        <w:pStyle w:val="Descripcin"/>
+        <w:jc w:val="center"/>
+        <w:rPr>
+          <w:noProof/>
+          <w:sz w:val="18"/>
+          <w:lang w:val="es-AR"/>
+        </w:rPr>
+      </w:pPr>
+      <w:r>
+        <w:rPr>
+          <w:sz w:val="18"/>
+          <w:lang w:val="es-AR"/>
+        </w:rPr>
+        <w:t>Fig. 15: Consulta de Torneos</w:t>
+      </w:r>
+    </w:p>
+    <w:p>
+      <w:pPr>
         <w:pStyle w:val="Prrafodelista"/>
         <w:ind w:left="567" w:hanging="567"/>
         <w:jc w:val="both"/>
@@ -8204,6 +8753,7 @@
           <w:noProof/>
           <w:lang w:val="es-ES"/>
         </w:rPr>
+        <w:lastRenderedPageBreak/>
         <w:t>2.3 Modificación de Datos de Torneo</w:t>
       </w:r>
       <w:bookmarkEnd w:id="14"/>
@@ -8240,23 +8790,19 @@
     <w:p>
       <w:pPr>
         <w:pStyle w:val="Prrafodelista"/>
+        <w:keepNext/>
         <w:ind w:left="567" w:hanging="567"/>
         <w:jc w:val="both"/>
-        <w:rPr>
-          <w:noProof/>
-          <w:lang w:val="es-ES"/>
-        </w:rPr>
       </w:pPr>
       <w:r>
         <w:rPr>
           <w:noProof/>
           <w:lang w:val="es-ES" w:eastAsia="es-ES"/>
         </w:rPr>
-        <w:lastRenderedPageBreak/>
         <w:drawing>
-          <wp:inline distT="0" distB="0" distL="0" distR="0" wp14:anchorId="38161003" wp14:editId="127AC6BC">
+          <wp:inline distT="0" distB="0" distL="0" distR="0" wp14:anchorId="38161003" wp14:editId="202FF4AD">
             <wp:extent cx="6038850" cy="2114550"/>
-            <wp:effectExtent l="0" t="0" r="0" b="0"/>
+            <wp:effectExtent l="19050" t="19050" r="19050" b="19050"/>
             <wp:docPr id="52" name="Imagen 52"/>
             <wp:cNvGraphicFramePr>
               <a:graphicFrameLocks xmlns:a="http://schemas.openxmlformats.org/drawingml/2006/main" noChangeAspect="1"/>
@@ -8288,6 +8834,13 @@
                     <a:prstGeom prst="rect">
                       <a:avLst/>
                     </a:prstGeom>
+                    <a:ln w="15875">
+                      <a:solidFill>
+                        <a:schemeClr val="bg1">
+                          <a:lumMod val="50000"/>
+                        </a:schemeClr>
+                      </a:solidFill>
+                    </a:ln>
                   </pic:spPr>
                 </pic:pic>
               </a:graphicData>
@@ -8298,6 +8851,24 @@
     </w:p>
     <w:p>
       <w:pPr>
+        <w:pStyle w:val="Descripcin"/>
+        <w:jc w:val="center"/>
+        <w:rPr>
+          <w:noProof/>
+          <w:sz w:val="18"/>
+          <w:lang w:val="es-AR"/>
+        </w:rPr>
+      </w:pPr>
+      <w:r>
+        <w:rPr>
+          <w:sz w:val="18"/>
+          <w:lang w:val="es-AR"/>
+        </w:rPr>
+        <w:t>Fig. 16: Modificación de Datos de Torneo</w:t>
+      </w:r>
+    </w:p>
+    <w:p>
+      <w:pPr>
         <w:pStyle w:val="Prrafodelista"/>
         <w:ind w:left="567" w:hanging="567"/>
         <w:jc w:val="both"/>
@@ -8409,22 +8980,20 @@
     <w:p>
       <w:pPr>
         <w:pStyle w:val="Prrafodelista"/>
+        <w:keepNext/>
         <w:ind w:left="0"/>
         <w:jc w:val="center"/>
-        <w:rPr>
-          <w:noProof/>
-          <w:lang w:val="es-ES"/>
-        </w:rPr>
       </w:pPr>
       <w:r>
         <w:rPr>
           <w:noProof/>
           <w:lang w:val="es-ES" w:eastAsia="es-ES"/>
         </w:rPr>
+        <w:lastRenderedPageBreak/>
         <w:drawing>
-          <wp:inline distT="0" distB="0" distL="0" distR="0" wp14:anchorId="331ED103" wp14:editId="5BDC5344">
+          <wp:inline distT="0" distB="0" distL="0" distR="0" wp14:anchorId="331ED103" wp14:editId="1E70C21A">
             <wp:extent cx="3933825" cy="3382417"/>
-            <wp:effectExtent l="0" t="0" r="0" b="8890"/>
+            <wp:effectExtent l="19050" t="19050" r="9525" b="27940"/>
             <wp:docPr id="53" name="Imagen 53"/>
             <wp:cNvGraphicFramePr>
               <a:graphicFrameLocks xmlns:a="http://schemas.openxmlformats.org/drawingml/2006/main" noChangeAspect="1"/>
@@ -8456,6 +9025,13 @@
                     <a:prstGeom prst="rect">
                       <a:avLst/>
                     </a:prstGeom>
+                    <a:ln w="15875">
+                      <a:solidFill>
+                        <a:schemeClr val="bg1">
+                          <a:lumMod val="50000"/>
+                        </a:schemeClr>
+                      </a:solidFill>
+                    </a:ln>
                   </pic:spPr>
                 </pic:pic>
               </a:graphicData>
@@ -8466,6 +9042,24 @@
     </w:p>
     <w:p>
       <w:pPr>
+        <w:pStyle w:val="Descripcin"/>
+        <w:jc w:val="center"/>
+        <w:rPr>
+          <w:noProof/>
+          <w:sz w:val="18"/>
+          <w:lang w:val="es-AR"/>
+        </w:rPr>
+      </w:pPr>
+      <w:r>
+        <w:rPr>
+          <w:sz w:val="18"/>
+          <w:lang w:val="es-AR"/>
+        </w:rPr>
+        <w:t>Fig. 17: Modificación de Datos de Torneo</w:t>
+      </w:r>
+    </w:p>
+    <w:p>
+      <w:pPr>
         <w:pStyle w:val="Prrafodelista"/>
         <w:ind w:left="567" w:hanging="567"/>
         <w:jc w:val="both"/>
@@ -8488,39 +9082,6 @@
     </w:p>
     <w:p>
       <w:pPr>
-        <w:pStyle w:val="Prrafodelista"/>
-        <w:ind w:left="567" w:hanging="567"/>
-        <w:jc w:val="both"/>
-        <w:rPr>
-          <w:noProof/>
-          <w:lang w:val="es-ES"/>
-        </w:rPr>
-      </w:pPr>
-    </w:p>
-    <w:p>
-      <w:pPr>
-        <w:pStyle w:val="Prrafodelista"/>
-        <w:ind w:left="567" w:hanging="567"/>
-        <w:jc w:val="both"/>
-        <w:rPr>
-          <w:noProof/>
-          <w:lang w:val="es-ES"/>
-        </w:rPr>
-      </w:pPr>
-    </w:p>
-    <w:p>
-      <w:pPr>
-        <w:pStyle w:val="Prrafodelista"/>
-        <w:ind w:left="567" w:hanging="567"/>
-        <w:jc w:val="both"/>
-        <w:rPr>
-          <w:noProof/>
-          <w:lang w:val="es-ES"/>
-        </w:rPr>
-      </w:pPr>
-    </w:p>
-    <w:p>
-      <w:pPr>
         <w:pStyle w:val="Ttulo2"/>
         <w:rPr>
           <w:noProof/>
@@ -8533,7 +9094,6 @@
           <w:noProof/>
           <w:lang w:val="es-ES"/>
         </w:rPr>
-        <w:lastRenderedPageBreak/>
         <w:t>2.4 Eliminación de Torneo</w:t>
       </w:r>
       <w:bookmarkEnd w:id="15"/>
@@ -8570,12 +9130,9 @@
     <w:p>
       <w:pPr>
         <w:pStyle w:val="Prrafodelista"/>
+        <w:keepNext/>
         <w:ind w:left="0"/>
-        <w:jc w:val="both"/>
-        <w:rPr>
-          <w:noProof/>
-          <w:lang w:val="es-ES"/>
-        </w:rPr>
+        <w:jc w:val="center"/>
       </w:pPr>
       <w:r>
         <w:rPr>
@@ -8583,9 +9140,9 @@
           <w:lang w:val="es-ES" w:eastAsia="es-ES"/>
         </w:rPr>
         <w:drawing>
-          <wp:inline distT="0" distB="0" distL="0" distR="0" wp14:anchorId="724732AF" wp14:editId="18626651">
+          <wp:inline distT="0" distB="0" distL="0" distR="0" wp14:anchorId="724732AF" wp14:editId="6AB4128B">
             <wp:extent cx="6048375" cy="1971675"/>
-            <wp:effectExtent l="0" t="0" r="9525" b="9525"/>
+            <wp:effectExtent l="19050" t="19050" r="28575" b="28575"/>
             <wp:docPr id="54" name="Imagen 54"/>
             <wp:cNvGraphicFramePr>
               <a:graphicFrameLocks xmlns:a="http://schemas.openxmlformats.org/drawingml/2006/main" noChangeAspect="1"/>
@@ -8617,6 +9174,13 @@
                     <a:prstGeom prst="rect">
                       <a:avLst/>
                     </a:prstGeom>
+                    <a:ln w="15875">
+                      <a:solidFill>
+                        <a:schemeClr val="bg1">
+                          <a:lumMod val="50000"/>
+                        </a:schemeClr>
+                      </a:solidFill>
+                    </a:ln>
                   </pic:spPr>
                 </pic:pic>
               </a:graphicData>
@@ -8627,6 +9191,67 @@
     </w:p>
     <w:p>
       <w:pPr>
+        <w:pStyle w:val="Descripcin"/>
+        <w:jc w:val="center"/>
+        <w:rPr>
+          <w:noProof/>
+          <w:sz w:val="18"/>
+          <w:lang w:val="es-AR"/>
+        </w:rPr>
+      </w:pPr>
+      <w:r>
+        <w:rPr>
+          <w:sz w:val="18"/>
+          <w:lang w:val="es-AR"/>
+        </w:rPr>
+        <w:t xml:space="preserve">Fig. </w:t>
+      </w:r>
+      <w:r>
+        <w:rPr>
+          <w:sz w:val="18"/>
+          <w:lang w:val="es-AR"/>
+        </w:rPr>
+        <w:fldChar w:fldCharType="begin"/>
+      </w:r>
+      <w:r>
+        <w:rPr>
+          <w:sz w:val="18"/>
+          <w:lang w:val="es-AR"/>
+        </w:rPr>
+        <w:instrText xml:space="preserve"> SEQ Fig. \* ARABIC </w:instrText>
+      </w:r>
+      <w:r>
+        <w:rPr>
+          <w:sz w:val="18"/>
+          <w:lang w:val="es-AR"/>
+        </w:rPr>
+        <w:fldChar w:fldCharType="separate"/>
+      </w:r>
+      <w:r>
+        <w:rPr>
+          <w:noProof/>
+          <w:sz w:val="18"/>
+          <w:lang w:val="es-AR"/>
+        </w:rPr>
+        <w:t>1</w:t>
+      </w:r>
+      <w:r>
+        <w:rPr>
+          <w:sz w:val="18"/>
+          <w:lang w:val="es-AR"/>
+        </w:rPr>
+        <w:fldChar w:fldCharType="end"/>
+      </w:r>
+      <w:r>
+        <w:rPr>
+          <w:sz w:val="18"/>
+          <w:lang w:val="es-AR"/>
+        </w:rPr>
+        <w:t>8: Eliminación de Torneo</w:t>
+      </w:r>
+    </w:p>
+    <w:p>
+      <w:pPr>
         <w:pStyle w:val="Prrafodelista"/>
         <w:ind w:left="567" w:hanging="567"/>
         <w:jc w:val="both"/>
@@ -8662,6 +9287,7 @@
           <w:noProof/>
           <w:lang w:val="es-ES"/>
         </w:rPr>
+        <w:lastRenderedPageBreak/>
         <w:t>2.4.2 La Eliminación del torneo está permitida si no tiene ediciones asociadas</w:t>
       </w:r>
       <w:r>
@@ -8686,12 +9312,9 @@
     <w:p>
       <w:pPr>
         <w:pStyle w:val="Prrafodelista"/>
+        <w:keepNext/>
         <w:ind w:left="0"/>
         <w:jc w:val="center"/>
-        <w:rPr>
-          <w:noProof/>
-          <w:lang w:val="es-ES"/>
-        </w:rPr>
       </w:pPr>
       <w:r>
         <w:rPr>
@@ -8699,9 +9322,9 @@
           <w:lang w:val="es-ES" w:eastAsia="es-ES"/>
         </w:rPr>
         <w:drawing>
-          <wp:inline distT="0" distB="0" distL="0" distR="0" wp14:anchorId="29C315EF" wp14:editId="2BA66504">
+          <wp:inline distT="0" distB="0" distL="0" distR="0" wp14:anchorId="29C315EF" wp14:editId="036EA5E3">
             <wp:extent cx="2753109" cy="1752845"/>
-            <wp:effectExtent l="0" t="0" r="0" b="0"/>
+            <wp:effectExtent l="19050" t="19050" r="9525" b="19050"/>
             <wp:docPr id="62" name="Imagen 62"/>
             <wp:cNvGraphicFramePr>
               <a:graphicFrameLocks xmlns:a="http://schemas.openxmlformats.org/drawingml/2006/main" noChangeAspect="1"/>
@@ -8733,6 +9356,13 @@
                     <a:prstGeom prst="rect">
                       <a:avLst/>
                     </a:prstGeom>
+                    <a:ln w="15875">
+                      <a:solidFill>
+                        <a:schemeClr val="bg1">
+                          <a:lumMod val="50000"/>
+                        </a:schemeClr>
+                      </a:solidFill>
+                    </a:ln>
                   </pic:spPr>
                 </pic:pic>
               </a:graphicData>
@@ -8743,25 +9373,26 @@
     </w:p>
     <w:p>
       <w:pPr>
-        <w:pStyle w:val="Prrafodelista"/>
-        <w:ind w:left="0"/>
-        <w:jc w:val="both"/>
-        <w:rPr>
-          <w:noProof/>
-          <w:lang w:val="es-ES"/>
-        </w:rPr>
-      </w:pPr>
-    </w:p>
-    <w:p>
-      <w:pPr>
-        <w:pStyle w:val="Prrafodelista"/>
-        <w:ind w:left="0"/>
-        <w:jc w:val="both"/>
-        <w:rPr>
-          <w:noProof/>
-          <w:lang w:val="es-ES"/>
-        </w:rPr>
-      </w:pPr>
+        <w:pStyle w:val="Descripcin"/>
+        <w:jc w:val="center"/>
+        <w:rPr>
+          <w:noProof/>
+          <w:lang w:val="es-ES"/>
+        </w:rPr>
+      </w:pPr>
+      <w:r>
+        <w:rPr>
+          <w:sz w:val="18"/>
+        </w:rPr>
+        <w:t xml:space="preserve">Fig. 19: </w:t>
+      </w:r>
+      <w:r>
+        <w:rPr>
+          <w:sz w:val="18"/>
+          <w:lang w:val="es-AR"/>
+        </w:rPr>
+        <w:t>Eliminación de Torneo</w:t>
+      </w:r>
     </w:p>
     <w:p>
       <w:pPr>
@@ -8798,6 +9429,56 @@
     </w:p>
     <w:p>
       <w:pPr>
+        <w:pStyle w:val="Ttulo1"/>
+        <w:rPr>
+          <w:noProof/>
+          <w:lang w:val="es-ES"/>
+        </w:rPr>
+      </w:pPr>
+      <w:bookmarkStart w:id="16" w:name="_Toc401071621"/>
+      <w:r>
+        <w:rPr>
+          <w:noProof/>
+          <w:lang w:val="es-ES"/>
+        </w:rPr>
+        <w:t>3. Gestión de Ediciones</w:t>
+      </w:r>
+      <w:bookmarkEnd w:id="16"/>
+    </w:p>
+    <w:p>
+      <w:pPr>
+        <w:pStyle w:val="Ttulo2"/>
+        <w:rPr>
+          <w:noProof/>
+          <w:lang w:val="es-ES"/>
+        </w:rPr>
+      </w:pPr>
+      <w:bookmarkStart w:id="17" w:name="_Toc401071622"/>
+      <w:r>
+        <w:rPr>
+          <w:noProof/>
+          <w:lang w:val="es-ES"/>
+        </w:rPr>
+        <w:t>3.1</w:t>
+      </w:r>
+      <w:r>
+        <w:rPr>
+          <w:noProof/>
+          <w:lang w:val="es-ES"/>
+        </w:rPr>
+        <w:t xml:space="preserve"> </w:t>
+      </w:r>
+      <w:r>
+        <w:rPr>
+          <w:noProof/>
+          <w:lang w:val="es-ES"/>
+        </w:rPr>
+        <w:t>Agregar Edición</w:t>
+      </w:r>
+      <w:bookmarkEnd w:id="17"/>
+    </w:p>
+    <w:p>
+      <w:pPr>
         <w:pStyle w:val="Prrafodelista"/>
         <w:ind w:left="567" w:hanging="567"/>
         <w:jc w:val="both"/>
@@ -8806,183 +9487,41 @@
           <w:lang w:val="es-ES"/>
         </w:rPr>
       </w:pPr>
+      <w:r>
+        <w:rPr>
+          <w:noProof/>
+          <w:lang w:val="es-ES"/>
+        </w:rPr>
+        <w:t>3.1.</w:t>
+      </w:r>
+      <w:r>
+        <w:rPr>
+          <w:noProof/>
+          <w:lang w:val="es-ES"/>
+        </w:rPr>
+        <w:t>1</w:t>
+      </w:r>
+      <w:r>
+        <w:rPr>
+          <w:noProof/>
+          <w:lang w:val="es-ES"/>
+        </w:rPr>
+        <w:t xml:space="preserve"> Agregar Edición: Para agregar una edición</w:t>
+      </w:r>
+      <w:r>
+        <w:rPr>
+          <w:noProof/>
+          <w:lang w:val="es-ES"/>
+        </w:rPr>
+        <w:t xml:space="preserve"> deberá seleccionar la opción “Agregar Edición”.</w:t>
+      </w:r>
     </w:p>
     <w:p>
       <w:pPr>
         <w:pStyle w:val="Prrafodelista"/>
+        <w:keepNext/>
         <w:ind w:left="567" w:hanging="567"/>
-        <w:jc w:val="both"/>
-        <w:rPr>
-          <w:noProof/>
-          <w:lang w:val="es-ES"/>
-        </w:rPr>
-      </w:pPr>
-    </w:p>
-    <w:p>
-      <w:pPr>
-        <w:pStyle w:val="Prrafodelista"/>
-        <w:ind w:left="567" w:hanging="567"/>
-        <w:jc w:val="both"/>
-        <w:rPr>
-          <w:noProof/>
-          <w:lang w:val="es-ES"/>
-        </w:rPr>
-      </w:pPr>
-    </w:p>
-    <w:p>
-      <w:pPr>
-        <w:pStyle w:val="Prrafodelista"/>
-        <w:ind w:left="567" w:hanging="567"/>
-        <w:jc w:val="both"/>
-        <w:rPr>
-          <w:noProof/>
-          <w:lang w:val="es-ES"/>
-        </w:rPr>
-      </w:pPr>
-    </w:p>
-    <w:p>
-      <w:pPr>
-        <w:pStyle w:val="Prrafodelista"/>
-        <w:ind w:left="567" w:hanging="567"/>
-        <w:jc w:val="both"/>
-        <w:rPr>
-          <w:noProof/>
-          <w:lang w:val="es-ES"/>
-        </w:rPr>
-      </w:pPr>
-    </w:p>
-    <w:p>
-      <w:pPr>
-        <w:pStyle w:val="Prrafodelista"/>
-        <w:ind w:left="567" w:hanging="567"/>
-        <w:jc w:val="both"/>
-        <w:rPr>
-          <w:noProof/>
-          <w:lang w:val="es-ES"/>
-        </w:rPr>
-      </w:pPr>
-    </w:p>
-    <w:p>
-      <w:pPr>
-        <w:pStyle w:val="Prrafodelista"/>
-        <w:ind w:left="567" w:hanging="567"/>
-        <w:jc w:val="both"/>
-        <w:rPr>
-          <w:noProof/>
-          <w:lang w:val="es-ES"/>
-        </w:rPr>
-      </w:pPr>
-    </w:p>
-    <w:p>
-      <w:pPr>
-        <w:pStyle w:val="Prrafodelista"/>
-        <w:ind w:left="567" w:hanging="567"/>
-        <w:jc w:val="both"/>
-        <w:rPr>
-          <w:noProof/>
-          <w:lang w:val="es-ES"/>
-        </w:rPr>
-      </w:pPr>
-    </w:p>
-    <w:p>
-      <w:pPr>
-        <w:pStyle w:val="Ttulo1"/>
-        <w:rPr>
-          <w:noProof/>
-          <w:lang w:val="es-ES"/>
-        </w:rPr>
-      </w:pPr>
-      <w:bookmarkStart w:id="16" w:name="_Toc401071621"/>
-      <w:r>
-        <w:rPr>
-          <w:noProof/>
-          <w:lang w:val="es-ES"/>
-        </w:rPr>
-        <w:lastRenderedPageBreak/>
-        <w:t>3. Gestión de Ediciones</w:t>
-      </w:r>
-      <w:bookmarkEnd w:id="16"/>
-    </w:p>
-    <w:p>
-      <w:pPr>
-        <w:pStyle w:val="Ttulo2"/>
-        <w:rPr>
-          <w:noProof/>
-          <w:lang w:val="es-ES"/>
-        </w:rPr>
-      </w:pPr>
-      <w:bookmarkStart w:id="17" w:name="_Toc401071622"/>
-      <w:r>
-        <w:rPr>
-          <w:noProof/>
-          <w:lang w:val="es-ES"/>
-        </w:rPr>
-        <w:t>3.1</w:t>
-      </w:r>
-      <w:r>
-        <w:rPr>
-          <w:noProof/>
-          <w:lang w:val="es-ES"/>
-        </w:rPr>
-        <w:t xml:space="preserve"> </w:t>
-      </w:r>
-      <w:r>
-        <w:rPr>
-          <w:noProof/>
-          <w:lang w:val="es-ES"/>
-        </w:rPr>
-        <w:t>Agregar Edición</w:t>
-      </w:r>
-      <w:bookmarkEnd w:id="17"/>
-    </w:p>
-    <w:p>
-      <w:pPr>
-        <w:pStyle w:val="Prrafodelista"/>
-        <w:ind w:left="567" w:hanging="567"/>
-        <w:jc w:val="both"/>
-        <w:rPr>
-          <w:noProof/>
-          <w:lang w:val="es-ES"/>
-        </w:rPr>
-      </w:pPr>
-      <w:r>
-        <w:rPr>
-          <w:noProof/>
-          <w:lang w:val="es-ES"/>
-        </w:rPr>
-        <w:t>3.1.</w:t>
-      </w:r>
-      <w:r>
-        <w:rPr>
-          <w:noProof/>
-          <w:lang w:val="es-ES"/>
-        </w:rPr>
-        <w:t>1</w:t>
-      </w:r>
-      <w:r>
-        <w:rPr>
-          <w:noProof/>
-          <w:lang w:val="es-ES"/>
-        </w:rPr>
-        <w:t xml:space="preserve"> Agregar Edición: Para agregar una edición</w:t>
-      </w:r>
-      <w:r>
-        <w:rPr>
-          <w:noProof/>
-          <w:lang w:val="es-ES"/>
-        </w:rPr>
-        <w:t xml:space="preserve"> deberá seleccionar la opción “Agregar Edición”.</w:t>
-      </w:r>
-    </w:p>
-    <w:p>
-      <w:pPr>
-        <w:pStyle w:val="Prrafodelista"/>
-        <w:ind w:left="567" w:hanging="567"/>
-        <w:jc w:val="both"/>
-        <w:rPr>
-          <w:noProof/>
-          <w:lang w:val="es-ES"/>
-        </w:rPr>
+        <w:jc w:val="center"/>
       </w:pPr>
       <w:r>
         <w:rPr>
@@ -8990,9 +9529,9 @@
           <w:lang w:val="es-ES" w:eastAsia="es-ES"/>
         </w:rPr>
         <w:drawing>
-          <wp:inline distT="0" distB="0" distL="0" distR="0" wp14:anchorId="0AB75DEB" wp14:editId="44B48671">
+          <wp:inline distT="0" distB="0" distL="0" distR="0" wp14:anchorId="0AB75DEB" wp14:editId="3916C40A">
             <wp:extent cx="6048375" cy="1638300"/>
-            <wp:effectExtent l="0" t="0" r="9525" b="0"/>
+            <wp:effectExtent l="19050" t="19050" r="28575" b="19050"/>
             <wp:docPr id="63" name="Imagen 63"/>
             <wp:cNvGraphicFramePr>
               <a:graphicFrameLocks xmlns:a="http://schemas.openxmlformats.org/drawingml/2006/main" noChangeAspect="1"/>
@@ -9024,6 +9563,13 @@
                     <a:prstGeom prst="rect">
                       <a:avLst/>
                     </a:prstGeom>
+                    <a:ln w="15875">
+                      <a:solidFill>
+                        <a:schemeClr val="bg1">
+                          <a:lumMod val="50000"/>
+                        </a:schemeClr>
+                      </a:solidFill>
+                    </a:ln>
                   </pic:spPr>
                 </pic:pic>
               </a:graphicData>
@@ -9034,6 +9580,67 @@
     </w:p>
     <w:p>
       <w:pPr>
+        <w:pStyle w:val="Descripcin"/>
+        <w:jc w:val="center"/>
+        <w:rPr>
+          <w:noProof/>
+          <w:sz w:val="18"/>
+          <w:lang w:val="es-AR"/>
+        </w:rPr>
+      </w:pPr>
+      <w:r>
+        <w:rPr>
+          <w:sz w:val="18"/>
+          <w:lang w:val="es-AR"/>
+        </w:rPr>
+        <w:t xml:space="preserve">Fig. </w:t>
+      </w:r>
+      <w:r>
+        <w:rPr>
+          <w:sz w:val="18"/>
+          <w:lang w:val="es-AR"/>
+        </w:rPr>
+        <w:fldChar w:fldCharType="begin"/>
+      </w:r>
+      <w:r>
+        <w:rPr>
+          <w:sz w:val="18"/>
+          <w:lang w:val="es-AR"/>
+        </w:rPr>
+        <w:instrText xml:space="preserve"> SEQ Fig. \* ARABIC </w:instrText>
+      </w:r>
+      <w:r>
+        <w:rPr>
+          <w:sz w:val="18"/>
+          <w:lang w:val="es-AR"/>
+        </w:rPr>
+        <w:fldChar w:fldCharType="separate"/>
+      </w:r>
+      <w:r>
+        <w:rPr>
+          <w:noProof/>
+          <w:sz w:val="18"/>
+          <w:lang w:val="es-AR"/>
+        </w:rPr>
+        <w:t>2</w:t>
+      </w:r>
+      <w:r>
+        <w:rPr>
+          <w:sz w:val="18"/>
+          <w:lang w:val="es-AR"/>
+        </w:rPr>
+        <w:fldChar w:fldCharType="end"/>
+      </w:r>
+      <w:r>
+        <w:rPr>
+          <w:sz w:val="18"/>
+          <w:lang w:val="es-AR"/>
+        </w:rPr>
+        <w:t>0: Agregar Edición</w:t>
+      </w:r>
+    </w:p>
+    <w:p>
+      <w:pPr>
         <w:pStyle w:val="Prrafodelista"/>
         <w:ind w:left="567" w:hanging="567"/>
         <w:jc w:val="both"/>
@@ -9210,22 +9817,20 @@
     <w:p>
       <w:pPr>
         <w:pStyle w:val="Prrafodelista"/>
+        <w:keepNext/>
         <w:ind w:left="567" w:hanging="567"/>
         <w:jc w:val="center"/>
-        <w:rPr>
-          <w:noProof/>
-          <w:lang w:val="es-ES"/>
-        </w:rPr>
       </w:pPr>
       <w:r>
         <w:rPr>
           <w:noProof/>
           <w:lang w:val="es-ES" w:eastAsia="es-ES"/>
         </w:rPr>
+        <w:lastRenderedPageBreak/>
         <w:drawing>
-          <wp:inline distT="0" distB="0" distL="0" distR="0" wp14:anchorId="333C0D95" wp14:editId="01B134F6">
+          <wp:inline distT="0" distB="0" distL="0" distR="0" wp14:anchorId="333C0D95" wp14:editId="47932966">
             <wp:extent cx="4114800" cy="3390314"/>
-            <wp:effectExtent l="0" t="0" r="0" b="635"/>
+            <wp:effectExtent l="19050" t="19050" r="19050" b="19685"/>
             <wp:docPr id="43" name="Imagen 43"/>
             <wp:cNvGraphicFramePr>
               <a:graphicFrameLocks xmlns:a="http://schemas.openxmlformats.org/drawingml/2006/main" noChangeAspect="1"/>
@@ -9257,6 +9862,13 @@
                     <a:prstGeom prst="rect">
                       <a:avLst/>
                     </a:prstGeom>
+                    <a:ln w="15875">
+                      <a:solidFill>
+                        <a:schemeClr val="bg1">
+                          <a:lumMod val="50000"/>
+                        </a:schemeClr>
+                      </a:solidFill>
+                    </a:ln>
                   </pic:spPr>
                 </pic:pic>
               </a:graphicData>
@@ -9267,6 +9879,24 @@
     </w:p>
     <w:p>
       <w:pPr>
+        <w:pStyle w:val="Descripcin"/>
+        <w:jc w:val="center"/>
+        <w:rPr>
+          <w:noProof/>
+          <w:sz w:val="18"/>
+          <w:lang w:val="es-AR"/>
+        </w:rPr>
+      </w:pPr>
+      <w:r>
+        <w:rPr>
+          <w:sz w:val="18"/>
+          <w:lang w:val="es-AR"/>
+        </w:rPr>
+        <w:t>Fig. 21: Agregar Edición</w:t>
+      </w:r>
+    </w:p>
+    <w:p>
+      <w:pPr>
         <w:pStyle w:val="Prrafodelista"/>
         <w:ind w:left="567"/>
         <w:jc w:val="both"/>
@@ -9312,7 +9942,6 @@
           <w:noProof/>
           <w:lang w:val="es-ES"/>
         </w:rPr>
-        <w:lastRenderedPageBreak/>
         <w:t xml:space="preserve">3.2 </w:t>
       </w:r>
       <w:r>
@@ -9366,12 +9995,9 @@
     <w:p>
       <w:pPr>
         <w:pStyle w:val="Prrafodelista"/>
+        <w:keepNext/>
         <w:ind w:left="0"/>
-        <w:jc w:val="both"/>
-        <w:rPr>
-          <w:noProof/>
-          <w:lang w:val="es-ES"/>
-        </w:rPr>
+        <w:jc w:val="center"/>
       </w:pPr>
       <w:r>
         <w:rPr>
@@ -9379,9 +10005,9 @@
           <w:lang w:val="es-ES" w:eastAsia="es-ES"/>
         </w:rPr>
         <w:drawing>
-          <wp:inline distT="0" distB="0" distL="0" distR="0" wp14:anchorId="254D518A" wp14:editId="466FB13D">
+          <wp:inline distT="0" distB="0" distL="0" distR="0" wp14:anchorId="254D518A" wp14:editId="2E7FEF50">
             <wp:extent cx="5943600" cy="1130935"/>
-            <wp:effectExtent l="0" t="0" r="0" b="0"/>
+            <wp:effectExtent l="19050" t="19050" r="19050" b="12065"/>
             <wp:docPr id="45" name="Imagen 45"/>
             <wp:cNvGraphicFramePr>
               <a:graphicFrameLocks xmlns:a="http://schemas.openxmlformats.org/drawingml/2006/main" noChangeAspect="1"/>
@@ -9413,6 +10039,13 @@
                     <a:prstGeom prst="rect">
                       <a:avLst/>
                     </a:prstGeom>
+                    <a:ln w="15875">
+                      <a:solidFill>
+                        <a:schemeClr val="bg1">
+                          <a:lumMod val="50000"/>
+                        </a:schemeClr>
+                      </a:solidFill>
+                    </a:ln>
                   </pic:spPr>
                 </pic:pic>
               </a:graphicData>
@@ -9423,6 +10056,24 @@
     </w:p>
     <w:p>
       <w:pPr>
+        <w:pStyle w:val="Descripcin"/>
+        <w:jc w:val="center"/>
+        <w:rPr>
+          <w:noProof/>
+          <w:sz w:val="18"/>
+          <w:lang w:val="es-AR"/>
+        </w:rPr>
+      </w:pPr>
+      <w:r>
+        <w:rPr>
+          <w:sz w:val="18"/>
+          <w:lang w:val="es-AR"/>
+        </w:rPr>
+        <w:t>Fig. 22: Consulta de Ediciones</w:t>
+      </w:r>
+    </w:p>
+    <w:p>
+      <w:pPr>
         <w:pStyle w:val="Prrafodelista"/>
         <w:ind w:left="567"/>
         <w:jc w:val="both"/>
@@ -9434,6 +10085,72 @@
     </w:p>
     <w:p>
       <w:pPr>
+        <w:pStyle w:val="Prrafodelista"/>
+        <w:ind w:left="567"/>
+        <w:jc w:val="both"/>
+        <w:rPr>
+          <w:noProof/>
+          <w:lang w:val="es-ES"/>
+        </w:rPr>
+      </w:pPr>
+    </w:p>
+    <w:p>
+      <w:pPr>
+        <w:pStyle w:val="Prrafodelista"/>
+        <w:ind w:left="567"/>
+        <w:jc w:val="both"/>
+        <w:rPr>
+          <w:noProof/>
+          <w:lang w:val="es-ES"/>
+        </w:rPr>
+      </w:pPr>
+    </w:p>
+    <w:p>
+      <w:pPr>
+        <w:pStyle w:val="Prrafodelista"/>
+        <w:ind w:left="567"/>
+        <w:jc w:val="both"/>
+        <w:rPr>
+          <w:noProof/>
+          <w:lang w:val="es-ES"/>
+        </w:rPr>
+      </w:pPr>
+    </w:p>
+    <w:p>
+      <w:pPr>
+        <w:pStyle w:val="Prrafodelista"/>
+        <w:ind w:left="567"/>
+        <w:jc w:val="both"/>
+        <w:rPr>
+          <w:noProof/>
+          <w:lang w:val="es-ES"/>
+        </w:rPr>
+      </w:pPr>
+    </w:p>
+    <w:p>
+      <w:pPr>
+        <w:pStyle w:val="Prrafodelista"/>
+        <w:ind w:left="567"/>
+        <w:jc w:val="both"/>
+        <w:rPr>
+          <w:noProof/>
+          <w:lang w:val="es-ES"/>
+        </w:rPr>
+      </w:pPr>
+    </w:p>
+    <w:p>
+      <w:pPr>
+        <w:pStyle w:val="Prrafodelista"/>
+        <w:ind w:left="567"/>
+        <w:jc w:val="both"/>
+        <w:rPr>
+          <w:noProof/>
+          <w:lang w:val="es-ES"/>
+        </w:rPr>
+      </w:pPr>
+    </w:p>
+    <w:p>
+      <w:pPr>
         <w:pStyle w:val="Ttulo2"/>
         <w:rPr>
           <w:noProof/>
@@ -9446,6 +10163,7 @@
           <w:noProof/>
           <w:lang w:val="es-ES"/>
         </w:rPr>
+        <w:lastRenderedPageBreak/>
         <w:t>3.3 Modificación de Edición</w:t>
       </w:r>
       <w:bookmarkEnd w:id="19"/>
@@ -9471,12 +10189,9 @@
     <w:p>
       <w:pPr>
         <w:pStyle w:val="Prrafodelista"/>
+        <w:keepNext/>
         <w:ind w:left="0"/>
-        <w:jc w:val="both"/>
-        <w:rPr>
-          <w:noProof/>
-          <w:lang w:val="es-ES"/>
-        </w:rPr>
+        <w:jc w:val="center"/>
       </w:pPr>
       <w:r>
         <w:rPr>
@@ -9484,9 +10199,9 @@
           <w:lang w:val="es-ES" w:eastAsia="es-ES"/>
         </w:rPr>
         <w:drawing>
-          <wp:inline distT="0" distB="0" distL="0" distR="0" wp14:anchorId="3F43D015" wp14:editId="43817641">
+          <wp:inline distT="0" distB="0" distL="0" distR="0" wp14:anchorId="3F43D015" wp14:editId="0BE0C4A6">
             <wp:extent cx="5943600" cy="848360"/>
-            <wp:effectExtent l="0" t="0" r="0" b="8890"/>
+            <wp:effectExtent l="19050" t="19050" r="19050" b="27940"/>
             <wp:docPr id="56" name="Imagen 56"/>
             <wp:cNvGraphicFramePr>
               <a:graphicFrameLocks xmlns:a="http://schemas.openxmlformats.org/drawingml/2006/main" noChangeAspect="1"/>
@@ -9518,6 +10233,13 @@
                     <a:prstGeom prst="rect">
                       <a:avLst/>
                     </a:prstGeom>
+                    <a:ln w="15875">
+                      <a:solidFill>
+                        <a:schemeClr val="bg1">
+                          <a:lumMod val="50000"/>
+                        </a:schemeClr>
+                      </a:solidFill>
+                    </a:ln>
                   </pic:spPr>
                 </pic:pic>
               </a:graphicData>
@@ -9528,6 +10250,74 @@
     </w:p>
     <w:p>
       <w:pPr>
+        <w:pStyle w:val="Descripcin"/>
+        <w:jc w:val="center"/>
+        <w:rPr>
+          <w:noProof/>
+          <w:sz w:val="18"/>
+          <w:lang w:val="es-AR"/>
+        </w:rPr>
+      </w:pPr>
+      <w:r>
+        <w:rPr>
+          <w:sz w:val="18"/>
+          <w:lang w:val="es-AR"/>
+        </w:rPr>
+        <w:t>Fig. 2</w:t>
+      </w:r>
+      <w:r>
+        <w:rPr>
+          <w:sz w:val="18"/>
+          <w:lang w:val="es-AR"/>
+        </w:rPr>
+        <w:fldChar w:fldCharType="begin"/>
+      </w:r>
+      <w:r>
+        <w:rPr>
+          <w:sz w:val="18"/>
+          <w:lang w:val="es-AR"/>
+        </w:rPr>
+        <w:instrText xml:space="preserve"> SEQ Fig. \* ARABIC </w:instrText>
+      </w:r>
+      <w:r>
+        <w:rPr>
+          <w:sz w:val="18"/>
+          <w:lang w:val="es-AR"/>
+        </w:rPr>
+        <w:fldChar w:fldCharType="separate"/>
+      </w:r>
+      <w:r>
+        <w:rPr>
+          <w:noProof/>
+          <w:sz w:val="18"/>
+          <w:lang w:val="es-AR"/>
+        </w:rPr>
+        <w:t>3</w:t>
+      </w:r>
+      <w:r>
+        <w:rPr>
+          <w:sz w:val="18"/>
+          <w:lang w:val="es-AR"/>
+        </w:rPr>
+        <w:fldChar w:fldCharType="end"/>
+      </w:r>
+      <w:r>
+        <w:rPr>
+          <w:sz w:val="18"/>
+          <w:lang w:val="es-AR"/>
+        </w:rPr>
+        <w:t xml:space="preserve">: </w:t>
+      </w:r>
+      <w:r>
+        <w:rPr>
+          <w:sz w:val="18"/>
+          <w:lang w:val="es-AR"/>
+        </w:rPr>
+        <w:t>c</w:t>
+      </w:r>
+    </w:p>
+    <w:p>
+      <w:pPr>
         <w:pStyle w:val="Prrafodelista"/>
         <w:ind w:left="567"/>
         <w:jc w:val="both"/>
@@ -9580,12 +10370,9 @@
     <w:p>
       <w:pPr>
         <w:pStyle w:val="Prrafodelista"/>
+        <w:keepNext/>
         <w:ind w:left="0"/>
         <w:jc w:val="center"/>
-        <w:rPr>
-          <w:noProof/>
-          <w:lang w:val="es-ES"/>
-        </w:rPr>
       </w:pPr>
       <w:r>
         <w:rPr>
@@ -9593,9 +10380,9 @@
           <w:lang w:val="es-ES" w:eastAsia="es-ES"/>
         </w:rPr>
         <w:drawing>
-          <wp:inline distT="0" distB="0" distL="0" distR="0" wp14:anchorId="6A82731C" wp14:editId="54B579D2">
+          <wp:inline distT="0" distB="0" distL="0" distR="0" wp14:anchorId="6A82731C" wp14:editId="41A459D4">
             <wp:extent cx="4505325" cy="3656274"/>
-            <wp:effectExtent l="0" t="0" r="0" b="1905"/>
+            <wp:effectExtent l="19050" t="19050" r="9525" b="20955"/>
             <wp:docPr id="57" name="Imagen 57"/>
             <wp:cNvGraphicFramePr>
               <a:graphicFrameLocks xmlns:a="http://schemas.openxmlformats.org/drawingml/2006/main" noChangeAspect="1"/>
@@ -9627,6 +10414,13 @@
                     <a:prstGeom prst="rect">
                       <a:avLst/>
                     </a:prstGeom>
+                    <a:ln w="15875">
+                      <a:solidFill>
+                        <a:schemeClr val="bg1">
+                          <a:lumMod val="50000"/>
+                        </a:schemeClr>
+                      </a:solidFill>
+                    </a:ln>
                   </pic:spPr>
                 </pic:pic>
               </a:graphicData>
@@ -9637,6 +10431,108 @@
     </w:p>
     <w:p>
       <w:pPr>
+        <w:pStyle w:val="Descripcin"/>
+        <w:jc w:val="center"/>
+        <w:rPr>
+          <w:sz w:val="18"/>
+          <w:lang w:val="es-AR"/>
+        </w:rPr>
+      </w:pPr>
+      <w:r>
+        <w:rPr>
+          <w:sz w:val="18"/>
+          <w:lang w:val="es-AR"/>
+        </w:rPr>
+        <w:t>Fig. 2</w:t>
+      </w:r>
+      <w:r>
+        <w:rPr>
+          <w:sz w:val="18"/>
+          <w:lang w:val="es-AR"/>
+        </w:rPr>
+        <w:fldChar w:fldCharType="begin"/>
+      </w:r>
+      <w:r>
+        <w:rPr>
+          <w:sz w:val="18"/>
+          <w:lang w:val="es-AR"/>
+        </w:rPr>
+        <w:instrText xml:space="preserve"> SEQ Fig. \* ARABIC </w:instrText>
+      </w:r>
+      <w:r>
+        <w:rPr>
+          <w:sz w:val="18"/>
+          <w:lang w:val="es-AR"/>
+        </w:rPr>
+        <w:fldChar w:fldCharType="separate"/>
+      </w:r>
+      <w:r>
+        <w:rPr>
+          <w:noProof/>
+          <w:sz w:val="18"/>
+          <w:lang w:val="es-AR"/>
+        </w:rPr>
+        <w:t>4</w:t>
+      </w:r>
+      <w:r>
+        <w:rPr>
+          <w:sz w:val="18"/>
+          <w:lang w:val="es-AR"/>
+        </w:rPr>
+        <w:fldChar w:fldCharType="end"/>
+      </w:r>
+      <w:r>
+        <w:rPr>
+          <w:sz w:val="18"/>
+          <w:lang w:val="es-AR"/>
+        </w:rPr>
+        <w:t>: Modi</w:t>
+      </w:r>
+      <w:r>
+        <w:rPr>
+          <w:sz w:val="18"/>
+          <w:lang w:val="es-AR"/>
+        </w:rPr>
+        <w:t>f</w:t>
+      </w:r>
+      <w:r>
+        <w:rPr>
+          <w:sz w:val="18"/>
+          <w:lang w:val="es-AR"/>
+        </w:rPr>
+        <w:t>icación de Edición</w:t>
+      </w:r>
+    </w:p>
+    <w:p>
+      <w:pPr>
+        <w:rPr>
+          <w:lang w:val="es-AR"/>
+        </w:rPr>
+      </w:pPr>
+    </w:p>
+    <w:p>
+      <w:pPr>
+        <w:rPr>
+          <w:lang w:val="es-AR"/>
+        </w:rPr>
+      </w:pPr>
+    </w:p>
+    <w:p>
+      <w:pPr>
+        <w:rPr>
+          <w:lang w:val="es-AR"/>
+        </w:rPr>
+      </w:pPr>
+    </w:p>
+    <w:p>
+      <w:pPr>
+        <w:rPr>
+          <w:lang w:val="es-AR"/>
+        </w:rPr>
+      </w:pPr>
+    </w:p>
+    <w:p>
+      <w:pPr>
         <w:pStyle w:val="Ttulo2"/>
         <w:rPr>
           <w:noProof/>
@@ -9686,12 +10582,9 @@
     <w:p>
       <w:pPr>
         <w:pStyle w:val="Prrafodelista"/>
+        <w:keepNext/>
         <w:ind w:left="0"/>
-        <w:jc w:val="both"/>
-        <w:rPr>
-          <w:noProof/>
-          <w:lang w:val="es-ES"/>
-        </w:rPr>
+        <w:jc w:val="center"/>
       </w:pPr>
       <w:r>
         <w:rPr>
@@ -9699,9 +10592,9 @@
           <w:lang w:val="es-ES" w:eastAsia="es-ES"/>
         </w:rPr>
         <w:drawing>
-          <wp:inline distT="0" distB="0" distL="0" distR="0" wp14:anchorId="34D6CED6" wp14:editId="1A6DBF0E">
+          <wp:inline distT="0" distB="0" distL="0" distR="0" wp14:anchorId="34D6CED6" wp14:editId="2DEB3A6E">
             <wp:extent cx="5943600" cy="914400"/>
-            <wp:effectExtent l="0" t="0" r="0" b="0"/>
+            <wp:effectExtent l="19050" t="19050" r="19050" b="19050"/>
             <wp:docPr id="60" name="Imagen 60"/>
             <wp:cNvGraphicFramePr>
               <a:graphicFrameLocks xmlns:a="http://schemas.openxmlformats.org/drawingml/2006/main" noChangeAspect="1"/>
@@ -9733,6 +10626,13 @@
                     <a:prstGeom prst="rect">
                       <a:avLst/>
                     </a:prstGeom>
+                    <a:ln w="15875">
+                      <a:solidFill>
+                        <a:schemeClr val="bg1">
+                          <a:lumMod val="50000"/>
+                        </a:schemeClr>
+                      </a:solidFill>
+                    </a:ln>
                   </pic:spPr>
                 </pic:pic>
               </a:graphicData>
@@ -9743,6 +10643,24 @@
     </w:p>
     <w:p>
       <w:pPr>
+        <w:pStyle w:val="Descripcin"/>
+        <w:jc w:val="center"/>
+        <w:rPr>
+          <w:noProof/>
+          <w:sz w:val="18"/>
+          <w:lang w:val="es-AR"/>
+        </w:rPr>
+      </w:pPr>
+      <w:r>
+        <w:rPr>
+          <w:sz w:val="18"/>
+          <w:lang w:val="es-AR"/>
+        </w:rPr>
+        <w:t>Fig. 25: Eliminación de Edición</w:t>
+      </w:r>
+    </w:p>
+    <w:p>
+      <w:pPr>
         <w:pStyle w:val="Prrafodelista"/>
         <w:ind w:left="567" w:hanging="567"/>
         <w:jc w:val="both"/>
@@ -9784,12 +10702,9 @@
     <w:p>
       <w:pPr>
         <w:pStyle w:val="Prrafodelista"/>
+        <w:keepNext/>
         <w:ind w:left="0"/>
         <w:jc w:val="center"/>
-        <w:rPr>
-          <w:noProof/>
-          <w:lang w:val="es-ES"/>
-        </w:rPr>
       </w:pPr>
       <w:r>
         <w:rPr>
@@ -9797,9 +10712,9 @@
           <w:lang w:val="es-ES" w:eastAsia="es-ES"/>
         </w:rPr>
         <w:drawing>
-          <wp:inline distT="0" distB="0" distL="0" distR="0" wp14:anchorId="217BB93F" wp14:editId="0E1E691A">
+          <wp:inline distT="0" distB="0" distL="0" distR="0" wp14:anchorId="217BB93F" wp14:editId="361249ED">
             <wp:extent cx="2800741" cy="1838582"/>
-            <wp:effectExtent l="0" t="0" r="0" b="9525"/>
+            <wp:effectExtent l="19050" t="19050" r="19050" b="28575"/>
             <wp:docPr id="61" name="Imagen 61"/>
             <wp:cNvGraphicFramePr>
               <a:graphicFrameLocks xmlns:a="http://schemas.openxmlformats.org/drawingml/2006/main" noChangeAspect="1"/>
@@ -9831,12 +10746,37 @@
                     <a:prstGeom prst="rect">
                       <a:avLst/>
                     </a:prstGeom>
+                    <a:ln w="15875">
+                      <a:solidFill>
+                        <a:schemeClr val="bg1">
+                          <a:lumMod val="50000"/>
+                        </a:schemeClr>
+                      </a:solidFill>
+                    </a:ln>
                   </pic:spPr>
                 </pic:pic>
               </a:graphicData>
             </a:graphic>
           </wp:inline>
         </w:drawing>
+      </w:r>
+    </w:p>
+    <w:p>
+      <w:pPr>
+        <w:pStyle w:val="Descripcin"/>
+        <w:jc w:val="center"/>
+        <w:rPr>
+          <w:noProof/>
+          <w:sz w:val="18"/>
+          <w:lang w:val="es-AR"/>
+        </w:rPr>
+      </w:pPr>
+      <w:r>
+        <w:rPr>
+          <w:sz w:val="18"/>
+          <w:lang w:val="es-AR"/>
+        </w:rPr>
+        <w:t>Fig. 26: Eliminación de Edición</w:t>
       </w:r>
     </w:p>
     <w:p>
@@ -10070,7 +11010,7 @@
               <w:szCs w:val="18"/>
               <w:lang w:val="es-ES"/>
             </w:rPr>
-            <w:t>16</w:t>
+            <w:t>2</w:t>
           </w:r>
           <w:r>
             <w:rPr>
@@ -13004,7 +13944,6 @@
     <w:basedOn w:val="Normal"/>
     <w:next w:val="Normal"/>
     <w:uiPriority w:val="35"/>
-    <w:semiHidden/>
     <w:unhideWhenUsed/>
     <w:qFormat/>
     <w:rPr>
@@ -14189,7 +15128,7 @@
 </file>
 
 <file path=customXml/itemProps3.xml><?xml version="1.0" encoding="utf-8"?>
-<ds:datastoreItem xmlns:ds="http://schemas.openxmlformats.org/officeDocument/2006/customXml" ds:itemID="{77651027-C3EE-43F4-BDD6-C81197CD6A97}">
+<ds:datastoreItem xmlns:ds="http://schemas.openxmlformats.org/officeDocument/2006/customXml" ds:itemID="{ECB6AE0F-80B2-4186-BF9B-155E0F27D586}">
   <ds:schemaRefs>
     <ds:schemaRef ds:uri="http://schemas.openxmlformats.org/officeDocument/2006/bibliography"/>
   </ds:schemaRefs>

</xml_diff>

<commit_message>
- Se empezó el documento de Normas de Desarrollo
</commit_message>
<xml_diff>
--- a/Documentacion/Manual de Usuario/Manual de Usuario.docx
+++ b/Documentacion/Manual de Usuario/Manual de Usuario.docx
@@ -353,7 +353,7 @@
                                       <w:szCs w:val="110"/>
                                       <w:lang w:val="es-AR"/>
                                     </w:rPr>
-                                    <w:t>Manual de Usuario</w:t>
+                                    <w:t>MANUAL DE USUARIO</w:t>
                                   </w:r>
                                 </w:p>
                                 <w:p>
@@ -451,7 +451,7 @@
                                 <w:szCs w:val="110"/>
                                 <w:lang w:val="es-AR"/>
                               </w:rPr>
-                              <w:t>Manual de Usuario</w:t>
+                              <w:t>MANUAL DE USUARIO</w:t>
                             </w:r>
                           </w:p>
                           <w:p>
@@ -1795,6 +1795,7 @@
                               <w:txbxContent>
                                 <w:p>
                                   <w:pPr>
+                                    <w:jc w:val="center"/>
                                     <w:rPr>
                                       <w:rFonts w:ascii="Arial Black" w:hAnsi="Arial Black"/>
                                       <w:b/>
@@ -1812,47 +1813,6 @@
                                       <w:lang w:val="es-AR"/>
                                     </w:rPr>
                                     <w:t>UNIVERSIDAD TECNOLÓGICA NACIONAL</w:t>
-                                  </w:r>
-                                  <w:r>
-                                    <w:rPr>
-                                      <w:rFonts w:ascii="Arial Black" w:hAnsi="Arial Black"/>
-                                      <w:b/>
-                                      <w:color w:val="595959" w:themeColor="text1" w:themeTint="A6"/>
-                                      <w:sz w:val="36"/>
-                                      <w:lang w:val="es-AR"/>
-                                    </w:rPr>
-                                    <w:tab/>
-                                  </w:r>
-                                  <w:r>
-                                    <w:rPr>
-                                      <w:rFonts w:ascii="Arial Black" w:hAnsi="Arial Black"/>
-                                      <w:b/>
-                                      <w:color w:val="404040" w:themeColor="text1" w:themeTint="BF"/>
-                                      <w:sz w:val="36"/>
-                                      <w:lang w:val="es-AR"/>
-                                    </w:rPr>
-                                    <w:tab/>
-                                    <w:t xml:space="preserve"> </w:t>
-                                  </w:r>
-                                  <w:r>
-                                    <w:rPr>
-                                      <w:rFonts w:ascii="Arial Black" w:hAnsi="Arial Black"/>
-                                      <w:b/>
-                                      <w:color w:val="404040" w:themeColor="text1" w:themeTint="BF"/>
-                                      <w:sz w:val="36"/>
-                                      <w:lang w:val="es-AR"/>
-                                    </w:rPr>
-                                    <w:tab/>
-                                  </w:r>
-                                  <w:r>
-                                    <w:rPr>
-                                      <w:rFonts w:ascii="Arial Black" w:hAnsi="Arial Black"/>
-                                      <w:b/>
-                                      <w:color w:val="404040" w:themeColor="text1" w:themeTint="BF"/>
-                                      <w:sz w:val="36"/>
-                                      <w:lang w:val="es-AR"/>
-                                    </w:rPr>
-                                    <w:tab/>
                                   </w:r>
                                 </w:p>
                                 <w:p>
@@ -1922,7 +1882,7 @@
                                   </w:pPr>
                                   <w:r>
                                     <w:rPr>
-                                      <w:rFonts w:asciiTheme="majorHAnsi" w:hAnsiTheme="majorHAnsi"/>
+                                      <w:b/>
                                       <w:color w:val="4A7B29" w:themeColor="text2" w:themeShade="BF"/>
                                       <w:spacing w:val="20"/>
                                       <w:sz w:val="24"/>
@@ -1969,7 +1929,7 @@
                                   </w:r>
                                   <w:r>
                                     <w:rPr>
-                                      <w:rFonts w:asciiTheme="majorHAnsi" w:hAnsiTheme="majorHAnsi"/>
+                                      <w:b/>
                                       <w:color w:val="4A7B29" w:themeColor="text2" w:themeShade="BF"/>
                                       <w:spacing w:val="20"/>
                                       <w:lang w:val="es-ES"/>
@@ -2003,6 +1963,7 @@
                         <w:txbxContent>
                           <w:p>
                             <w:pPr>
+                              <w:jc w:val="center"/>
                               <w:rPr>
                                 <w:rFonts w:ascii="Arial Black" w:hAnsi="Arial Black"/>
                                 <w:b/>
@@ -2020,47 +1981,6 @@
                                 <w:lang w:val="es-AR"/>
                               </w:rPr>
                               <w:t>UNIVERSIDAD TECNOLÓGICA NACIONAL</w:t>
-                            </w:r>
-                            <w:r>
-                              <w:rPr>
-                                <w:rFonts w:ascii="Arial Black" w:hAnsi="Arial Black"/>
-                                <w:b/>
-                                <w:color w:val="595959" w:themeColor="text1" w:themeTint="A6"/>
-                                <w:sz w:val="36"/>
-                                <w:lang w:val="es-AR"/>
-                              </w:rPr>
-                              <w:tab/>
-                            </w:r>
-                            <w:r>
-                              <w:rPr>
-                                <w:rFonts w:ascii="Arial Black" w:hAnsi="Arial Black"/>
-                                <w:b/>
-                                <w:color w:val="404040" w:themeColor="text1" w:themeTint="BF"/>
-                                <w:sz w:val="36"/>
-                                <w:lang w:val="es-AR"/>
-                              </w:rPr>
-                              <w:tab/>
-                              <w:t xml:space="preserve"> </w:t>
-                            </w:r>
-                            <w:r>
-                              <w:rPr>
-                                <w:rFonts w:ascii="Arial Black" w:hAnsi="Arial Black"/>
-                                <w:b/>
-                                <w:color w:val="404040" w:themeColor="text1" w:themeTint="BF"/>
-                                <w:sz w:val="36"/>
-                                <w:lang w:val="es-AR"/>
-                              </w:rPr>
-                              <w:tab/>
-                            </w:r>
-                            <w:r>
-                              <w:rPr>
-                                <w:rFonts w:ascii="Arial Black" w:hAnsi="Arial Black"/>
-                                <w:b/>
-                                <w:color w:val="404040" w:themeColor="text1" w:themeTint="BF"/>
-                                <w:sz w:val="36"/>
-                                <w:lang w:val="es-AR"/>
-                              </w:rPr>
-                              <w:tab/>
                             </w:r>
                           </w:p>
                           <w:p>
@@ -2094,7 +2014,7 @@
                             </w:pPr>
                             <w:r>
                               <w:rPr>
-                                <w:rFonts w:asciiTheme="majorHAnsi" w:hAnsiTheme="majorHAnsi"/>
+                                <w:b/>
                                 <w:color w:val="4A7B29" w:themeColor="text2" w:themeShade="BF"/>
                                 <w:spacing w:val="20"/>
                                 <w:sz w:val="24"/>
@@ -2141,7 +2061,7 @@
                             </w:r>
                             <w:r>
                               <w:rPr>
-                                <w:rFonts w:asciiTheme="majorHAnsi" w:hAnsiTheme="majorHAnsi"/>
+                                <w:b/>
                                 <w:color w:val="4A7B29" w:themeColor="text2" w:themeShade="BF"/>
                                 <w:spacing w:val="20"/>
                                 <w:lang w:val="es-ES"/>
@@ -2507,7 +2427,7 @@
                                 <w:p>
                                   <w:pPr>
                                     <w:rPr>
-                                      <w:rFonts w:asciiTheme="majorHAnsi" w:hAnsiTheme="majorHAnsi"/>
+                                      <w:b/>
                                       <w:color w:val="595959" w:themeColor="text1" w:themeTint="A6"/>
                                       <w:sz w:val="28"/>
                                       <w:lang w:val="es-AR"/>
@@ -2515,7 +2435,7 @@
                                   </w:pPr>
                                   <w:r>
                                     <w:rPr>
-                                      <w:rFonts w:asciiTheme="majorHAnsi" w:hAnsiTheme="majorHAnsi"/>
+                                      <w:b/>
                                       <w:color w:val="595959" w:themeColor="text1" w:themeTint="A6"/>
                                       <w:sz w:val="28"/>
                                       <w:lang w:val="es-AR"/>
@@ -2699,7 +2619,7 @@
                           <w:p>
                             <w:pPr>
                               <w:rPr>
-                                <w:rFonts w:asciiTheme="majorHAnsi" w:hAnsiTheme="majorHAnsi"/>
+                                <w:b/>
                                 <w:color w:val="595959" w:themeColor="text1" w:themeTint="A6"/>
                                 <w:sz w:val="28"/>
                                 <w:lang w:val="es-AR"/>
@@ -2707,7 +2627,7 @@
                             </w:pPr>
                             <w:r>
                               <w:rPr>
-                                <w:rFonts w:asciiTheme="majorHAnsi" w:hAnsiTheme="majorHAnsi"/>
+                                <w:b/>
                                 <w:color w:val="595959" w:themeColor="text1" w:themeTint="A6"/>
                                 <w:sz w:val="28"/>
                                 <w:lang w:val="es-AR"/>
@@ -2903,8 +2823,6 @@
             </w:rPr>
             <w:br w:type="page"/>
           </w:r>
-          <w:bookmarkStart w:id="0" w:name="_GoBack"/>
-          <w:bookmarkEnd w:id="0"/>
         </w:p>
         <w:p>
           <w:pPr>
@@ -3484,7 +3402,7 @@
           <w:r>
             <w:fldChar w:fldCharType="separate"/>
           </w:r>
-          <w:hyperlink w:anchor="_Toc401071606" w:history="1">
+          <w:hyperlink w:anchor="_Toc401751722" w:history="1">
             <w:r>
               <w:rPr>
                 <w:rStyle w:val="Hipervnculo"/>
@@ -3512,7 +3430,7 @@
                 <w:noProof/>
                 <w:webHidden/>
               </w:rPr>
-              <w:instrText xml:space="preserve"> PAGEREF _Toc401071606 \h </w:instrText>
+              <w:instrText xml:space="preserve"> PAGEREF _Toc401751722 \h </w:instrText>
             </w:r>
             <w:r>
               <w:rPr>
@@ -3555,7 +3473,7 @@
               <w:lang w:val="es-ES" w:eastAsia="es-ES"/>
             </w:rPr>
           </w:pPr>
-          <w:hyperlink w:anchor="_Toc401071607" w:history="1">
+          <w:hyperlink w:anchor="_Toc401751723" w:history="1">
             <w:r>
               <w:rPr>
                 <w:rStyle w:val="Hipervnculo"/>
@@ -3583,7 +3501,7 @@
                 <w:noProof/>
                 <w:webHidden/>
               </w:rPr>
-              <w:instrText xml:space="preserve"> PAGEREF _Toc401071607 \h </w:instrText>
+              <w:instrText xml:space="preserve"> PAGEREF _Toc401751723 \h </w:instrText>
             </w:r>
             <w:r>
               <w:rPr>
@@ -3626,7 +3544,7 @@
               <w:lang w:val="es-ES" w:eastAsia="es-ES"/>
             </w:rPr>
           </w:pPr>
-          <w:hyperlink w:anchor="_Toc401071608" w:history="1">
+          <w:hyperlink w:anchor="_Toc401751724" w:history="1">
             <w:r>
               <w:rPr>
                 <w:rStyle w:val="Hipervnculo"/>
@@ -3654,7 +3572,7 @@
                 <w:noProof/>
                 <w:webHidden/>
               </w:rPr>
-              <w:instrText xml:space="preserve"> PAGEREF _Toc401071608 \h </w:instrText>
+              <w:instrText xml:space="preserve"> PAGEREF _Toc401751724 \h </w:instrText>
             </w:r>
             <w:r>
               <w:rPr>
@@ -3697,7 +3615,7 @@
               <w:lang w:val="es-ES" w:eastAsia="es-ES"/>
             </w:rPr>
           </w:pPr>
-          <w:hyperlink w:anchor="_Toc401071609" w:history="1">
+          <w:hyperlink w:anchor="_Toc401751725" w:history="1">
             <w:r>
               <w:rPr>
                 <w:rStyle w:val="Hipervnculo"/>
@@ -3725,7 +3643,7 @@
                 <w:noProof/>
                 <w:webHidden/>
               </w:rPr>
-              <w:instrText xml:space="preserve"> PAGEREF _Toc401071609 \h </w:instrText>
+              <w:instrText xml:space="preserve"> PAGEREF _Toc401751725 \h </w:instrText>
             </w:r>
             <w:r>
               <w:rPr>
@@ -3768,14 +3686,14 @@
               <w:lang w:val="es-ES" w:eastAsia="es-ES"/>
             </w:rPr>
           </w:pPr>
-          <w:hyperlink w:anchor="_Toc401071610" w:history="1">
+          <w:hyperlink w:anchor="_Toc401751726" w:history="1">
             <w:r>
               <w:rPr>
                 <w:rStyle w:val="Hipervnculo"/>
                 <w:noProof/>
                 <w:lang w:val="es-ES"/>
               </w:rPr>
-              <w:t>1.1 Registro de Usuario:</w:t>
+              <w:t>1.1 Registro de Usuario</w:t>
             </w:r>
             <w:r>
               <w:rPr>
@@ -3796,7 +3714,7 @@
                 <w:noProof/>
                 <w:webHidden/>
               </w:rPr>
-              <w:instrText xml:space="preserve"> PAGEREF _Toc401071610 \h </w:instrText>
+              <w:instrText xml:space="preserve"> PAGEREF _Toc401751726 \h </w:instrText>
             </w:r>
             <w:r>
               <w:rPr>
@@ -3839,7 +3757,7 @@
               <w:lang w:val="es-ES" w:eastAsia="es-ES"/>
             </w:rPr>
           </w:pPr>
-          <w:hyperlink w:anchor="_Toc401071611" w:history="1">
+          <w:hyperlink w:anchor="_Toc401751727" w:history="1">
             <w:r>
               <w:rPr>
                 <w:rStyle w:val="Hipervnculo"/>
@@ -3867,7 +3785,7 @@
                 <w:noProof/>
                 <w:webHidden/>
               </w:rPr>
-              <w:instrText xml:space="preserve"> PAGEREF _Toc401071611 \h </w:instrText>
+              <w:instrText xml:space="preserve"> PAGEREF _Toc401751727 \h </w:instrText>
             </w:r>
             <w:r>
               <w:rPr>
@@ -3910,14 +3828,14 @@
               <w:lang w:val="es-ES" w:eastAsia="es-ES"/>
             </w:rPr>
           </w:pPr>
-          <w:hyperlink w:anchor="_Toc401071612" w:history="1">
+          <w:hyperlink w:anchor="_Toc401751728" w:history="1">
             <w:r>
               <w:rPr>
                 <w:rStyle w:val="Hipervnculo"/>
                 <w:noProof/>
                 <w:lang w:val="es-ES"/>
               </w:rPr>
-              <w:t>1.3 Login de Usuario:</w:t>
+              <w:t>1.3 Login de Usuario</w:t>
             </w:r>
             <w:r>
               <w:rPr>
@@ -3938,7 +3856,7 @@
                 <w:noProof/>
                 <w:webHidden/>
               </w:rPr>
-              <w:instrText xml:space="preserve"> PAGEREF _Toc401071612 \h </w:instrText>
+              <w:instrText xml:space="preserve"> PAGEREF _Toc401751728 \h </w:instrText>
             </w:r>
             <w:r>
               <w:rPr>
@@ -3981,7 +3899,7 @@
               <w:lang w:val="es-ES" w:eastAsia="es-ES"/>
             </w:rPr>
           </w:pPr>
-          <w:hyperlink w:anchor="_Toc401071613" w:history="1">
+          <w:hyperlink w:anchor="_Toc401751729" w:history="1">
             <w:r>
               <w:rPr>
                 <w:rStyle w:val="Hipervnculo"/>
@@ -4009,7 +3927,7 @@
                 <w:noProof/>
                 <w:webHidden/>
               </w:rPr>
-              <w:instrText xml:space="preserve"> PAGEREF _Toc401071613 \h </w:instrText>
+              <w:instrText xml:space="preserve"> PAGEREF _Toc401751729 \h </w:instrText>
             </w:r>
             <w:r>
               <w:rPr>
@@ -4052,14 +3970,14 @@
               <w:lang w:val="es-ES" w:eastAsia="es-ES"/>
             </w:rPr>
           </w:pPr>
-          <w:hyperlink w:anchor="_Toc401071614" w:history="1">
+          <w:hyperlink w:anchor="_Toc401751730" w:history="1">
             <w:r>
               <w:rPr>
                 <w:rStyle w:val="Hipervnculo"/>
                 <w:noProof/>
                 <w:lang w:val="es-ES"/>
               </w:rPr>
-              <w:t>1.5 Recuperación de Contraseña:</w:t>
+              <w:t>1.5 Recuperación de Contraseña</w:t>
             </w:r>
             <w:r>
               <w:rPr>
@@ -4080,7 +3998,7 @@
                 <w:noProof/>
                 <w:webHidden/>
               </w:rPr>
-              <w:instrText xml:space="preserve"> PAGEREF _Toc401071614 \h </w:instrText>
+              <w:instrText xml:space="preserve"> PAGEREF _Toc401751730 \h </w:instrText>
             </w:r>
             <w:r>
               <w:rPr>
@@ -4123,7 +4041,7 @@
               <w:lang w:val="es-ES" w:eastAsia="es-ES"/>
             </w:rPr>
           </w:pPr>
-          <w:hyperlink w:anchor="_Toc401071615" w:history="1">
+          <w:hyperlink w:anchor="_Toc401751731" w:history="1">
             <w:r>
               <w:rPr>
                 <w:rStyle w:val="Hipervnculo"/>
@@ -4151,7 +4069,7 @@
                 <w:noProof/>
                 <w:webHidden/>
               </w:rPr>
-              <w:instrText xml:space="preserve"> PAGEREF _Toc401071615 \h </w:instrText>
+              <w:instrText xml:space="preserve"> PAGEREF _Toc401751731 \h </w:instrText>
             </w:r>
             <w:r>
               <w:rPr>
@@ -4194,7 +4112,7 @@
               <w:lang w:val="es-ES" w:eastAsia="es-ES"/>
             </w:rPr>
           </w:pPr>
-          <w:hyperlink w:anchor="_Toc401071616" w:history="1">
+          <w:hyperlink w:anchor="_Toc401751732" w:history="1">
             <w:r>
               <w:rPr>
                 <w:rStyle w:val="Hipervnculo"/>
@@ -4222,7 +4140,7 @@
                 <w:noProof/>
                 <w:webHidden/>
               </w:rPr>
-              <w:instrText xml:space="preserve"> PAGEREF _Toc401071616 \h </w:instrText>
+              <w:instrText xml:space="preserve"> PAGEREF _Toc401751732 \h </w:instrText>
             </w:r>
             <w:r>
               <w:rPr>
@@ -4265,7 +4183,7 @@
               <w:lang w:val="es-ES" w:eastAsia="es-ES"/>
             </w:rPr>
           </w:pPr>
-          <w:hyperlink w:anchor="_Toc401071617" w:history="1">
+          <w:hyperlink w:anchor="_Toc401751733" w:history="1">
             <w:r>
               <w:rPr>
                 <w:rStyle w:val="Hipervnculo"/>
@@ -4293,7 +4211,7 @@
                 <w:noProof/>
                 <w:webHidden/>
               </w:rPr>
-              <w:instrText xml:space="preserve"> PAGEREF _Toc401071617 \h </w:instrText>
+              <w:instrText xml:space="preserve"> PAGEREF _Toc401751733 \h </w:instrText>
             </w:r>
             <w:r>
               <w:rPr>
@@ -4336,7 +4254,7 @@
               <w:lang w:val="es-ES" w:eastAsia="es-ES"/>
             </w:rPr>
           </w:pPr>
-          <w:hyperlink w:anchor="_Toc401071618" w:history="1">
+          <w:hyperlink w:anchor="_Toc401751734" w:history="1">
             <w:r>
               <w:rPr>
                 <w:rStyle w:val="Hipervnculo"/>
@@ -4364,7 +4282,7 @@
                 <w:noProof/>
                 <w:webHidden/>
               </w:rPr>
-              <w:instrText xml:space="preserve"> PAGEREF _Toc401071618 \h </w:instrText>
+              <w:instrText xml:space="preserve"> PAGEREF _Toc401751734 \h </w:instrText>
             </w:r>
             <w:r>
               <w:rPr>
@@ -4407,7 +4325,7 @@
               <w:lang w:val="es-ES" w:eastAsia="es-ES"/>
             </w:rPr>
           </w:pPr>
-          <w:hyperlink w:anchor="_Toc401071619" w:history="1">
+          <w:hyperlink w:anchor="_Toc401751735" w:history="1">
             <w:r>
               <w:rPr>
                 <w:rStyle w:val="Hipervnculo"/>
@@ -4435,7 +4353,7 @@
                 <w:noProof/>
                 <w:webHidden/>
               </w:rPr>
-              <w:instrText xml:space="preserve"> PAGEREF _Toc401071619 \h </w:instrText>
+              <w:instrText xml:space="preserve"> PAGEREF _Toc401751735 \h </w:instrText>
             </w:r>
             <w:r>
               <w:rPr>
@@ -4478,7 +4396,7 @@
               <w:lang w:val="es-ES" w:eastAsia="es-ES"/>
             </w:rPr>
           </w:pPr>
-          <w:hyperlink w:anchor="_Toc401071620" w:history="1">
+          <w:hyperlink w:anchor="_Toc401751736" w:history="1">
             <w:r>
               <w:rPr>
                 <w:rStyle w:val="Hipervnculo"/>
@@ -4506,7 +4424,7 @@
                 <w:noProof/>
                 <w:webHidden/>
               </w:rPr>
-              <w:instrText xml:space="preserve"> PAGEREF _Toc401071620 \h </w:instrText>
+              <w:instrText xml:space="preserve"> PAGEREF _Toc401751736 \h </w:instrText>
             </w:r>
             <w:r>
               <w:rPr>
@@ -4549,7 +4467,7 @@
               <w:lang w:val="es-ES" w:eastAsia="es-ES"/>
             </w:rPr>
           </w:pPr>
-          <w:hyperlink w:anchor="_Toc401071621" w:history="1">
+          <w:hyperlink w:anchor="_Toc401751737" w:history="1">
             <w:r>
               <w:rPr>
                 <w:rStyle w:val="Hipervnculo"/>
@@ -4577,7 +4495,7 @@
                 <w:noProof/>
                 <w:webHidden/>
               </w:rPr>
-              <w:instrText xml:space="preserve"> PAGEREF _Toc401071621 \h </w:instrText>
+              <w:instrText xml:space="preserve"> PAGEREF _Toc401751737 \h </w:instrText>
             </w:r>
             <w:r>
               <w:rPr>
@@ -4620,7 +4538,7 @@
               <w:lang w:val="es-ES" w:eastAsia="es-ES"/>
             </w:rPr>
           </w:pPr>
-          <w:hyperlink w:anchor="_Toc401071622" w:history="1">
+          <w:hyperlink w:anchor="_Toc401751738" w:history="1">
             <w:r>
               <w:rPr>
                 <w:rStyle w:val="Hipervnculo"/>
@@ -4648,7 +4566,7 @@
                 <w:noProof/>
                 <w:webHidden/>
               </w:rPr>
-              <w:instrText xml:space="preserve"> PAGEREF _Toc401071622 \h </w:instrText>
+              <w:instrText xml:space="preserve"> PAGEREF _Toc401751738 \h </w:instrText>
             </w:r>
             <w:r>
               <w:rPr>
@@ -4691,7 +4609,7 @@
               <w:lang w:val="es-ES" w:eastAsia="es-ES"/>
             </w:rPr>
           </w:pPr>
-          <w:hyperlink w:anchor="_Toc401071623" w:history="1">
+          <w:hyperlink w:anchor="_Toc401751739" w:history="1">
             <w:r>
               <w:rPr>
                 <w:rStyle w:val="Hipervnculo"/>
@@ -4719,7 +4637,7 @@
                 <w:noProof/>
                 <w:webHidden/>
               </w:rPr>
-              <w:instrText xml:space="preserve"> PAGEREF _Toc401071623 \h </w:instrText>
+              <w:instrText xml:space="preserve"> PAGEREF _Toc401751739 \h </w:instrText>
             </w:r>
             <w:r>
               <w:rPr>
@@ -4762,7 +4680,7 @@
               <w:lang w:val="es-ES" w:eastAsia="es-ES"/>
             </w:rPr>
           </w:pPr>
-          <w:hyperlink w:anchor="_Toc401071624" w:history="1">
+          <w:hyperlink w:anchor="_Toc401751740" w:history="1">
             <w:r>
               <w:rPr>
                 <w:rStyle w:val="Hipervnculo"/>
@@ -4790,7 +4708,7 @@
                 <w:noProof/>
                 <w:webHidden/>
               </w:rPr>
-              <w:instrText xml:space="preserve"> PAGEREF _Toc401071624 \h </w:instrText>
+              <w:instrText xml:space="preserve"> PAGEREF _Toc401751740 \h </w:instrText>
             </w:r>
             <w:r>
               <w:rPr>
@@ -4833,7 +4751,7 @@
               <w:lang w:val="es-ES" w:eastAsia="es-ES"/>
             </w:rPr>
           </w:pPr>
-          <w:hyperlink w:anchor="_Toc401071625" w:history="1">
+          <w:hyperlink w:anchor="_Toc401751741" w:history="1">
             <w:r>
               <w:rPr>
                 <w:rStyle w:val="Hipervnculo"/>
@@ -4861,7 +4779,7 @@
                 <w:noProof/>
                 <w:webHidden/>
               </w:rPr>
-              <w:instrText xml:space="preserve"> PAGEREF _Toc401071625 \h </w:instrText>
+              <w:instrText xml:space="preserve"> PAGEREF _Toc401751741 \h </w:instrText>
             </w:r>
             <w:r>
               <w:rPr>
@@ -5107,7 +5025,7 @@
           <w:lang w:val="es-ES"/>
         </w:rPr>
       </w:pPr>
-      <w:bookmarkStart w:id="1" w:name="_Toc401071606"/>
+      <w:bookmarkStart w:id="0" w:name="_Toc401751722"/>
       <w:r>
         <w:rPr>
           <w:noProof/>
@@ -5116,7 +5034,7 @@
         <w:lastRenderedPageBreak/>
         <w:t>Introducción</w:t>
       </w:r>
-      <w:bookmarkEnd w:id="1"/>
+      <w:bookmarkEnd w:id="0"/>
     </w:p>
     <w:p>
       <w:pPr>
@@ -5211,7 +5129,7 @@
           <w:lang w:val="es-ES"/>
         </w:rPr>
       </w:pPr>
-      <w:bookmarkStart w:id="2" w:name="_Toc401071607"/>
+      <w:bookmarkStart w:id="1" w:name="_Toc401751723"/>
       <w:r>
         <w:rPr>
           <w:noProof/>
@@ -5219,23 +5137,23 @@
         </w:rPr>
         <w:t>Manual de Usuario</w:t>
       </w:r>
+      <w:bookmarkEnd w:id="1"/>
+    </w:p>
+    <w:p>
+      <w:pPr>
+        <w:pStyle w:val="Ttulo2"/>
+        <w:rPr>
+          <w:lang w:val="es-ES"/>
+        </w:rPr>
+      </w:pPr>
+      <w:bookmarkStart w:id="2" w:name="_Toc401751724"/>
+      <w:r>
+        <w:rPr>
+          <w:lang w:val="es-ES"/>
+        </w:rPr>
+        <w:t>Funcionalidades Contempladas</w:t>
+      </w:r>
       <w:bookmarkEnd w:id="2"/>
-    </w:p>
-    <w:p>
-      <w:pPr>
-        <w:pStyle w:val="Ttulo2"/>
-        <w:rPr>
-          <w:lang w:val="es-ES"/>
-        </w:rPr>
-      </w:pPr>
-      <w:bookmarkStart w:id="3" w:name="_Toc401071608"/>
-      <w:r>
-        <w:rPr>
-          <w:lang w:val="es-ES"/>
-        </w:rPr>
-        <w:t>Funcionalidades Contempladas</w:t>
-      </w:r>
-      <w:bookmarkEnd w:id="3"/>
     </w:p>
     <w:p>
       <w:pPr>
@@ -5286,7 +5204,13 @@
         <w:rPr>
           <w:lang w:val="es-ES"/>
         </w:rPr>
-        <w:t>Administración de Usuarios</w:t>
+        <w:t>Gestión</w:t>
+      </w:r>
+      <w:r>
+        <w:rPr>
+          <w:lang w:val="es-ES"/>
+        </w:rPr>
+        <w:t xml:space="preserve"> de Usuarios</w:t>
       </w:r>
     </w:p>
     <w:p>
@@ -5306,7 +5230,13 @@
         <w:rPr>
           <w:lang w:val="es-ES"/>
         </w:rPr>
-        <w:t xml:space="preserve">Administración de </w:t>
+        <w:t>Gestión</w:t>
+      </w:r>
+      <w:r>
+        <w:rPr>
+          <w:lang w:val="es-ES"/>
+        </w:rPr>
+        <w:t xml:space="preserve"> de </w:t>
       </w:r>
       <w:r>
         <w:rPr>
@@ -5332,7 +5262,13 @@
         <w:rPr>
           <w:lang w:val="es-ES"/>
         </w:rPr>
-        <w:t>Administración de Ediciones</w:t>
+        <w:t>Gestión</w:t>
+      </w:r>
+      <w:r>
+        <w:rPr>
+          <w:lang w:val="es-ES"/>
+        </w:rPr>
+        <w:t xml:space="preserve"> de Ediciones</w:t>
       </w:r>
       <w:r>
         <w:rPr>
@@ -5358,7 +5294,13 @@
         <w:rPr>
           <w:lang w:val="es-ES"/>
         </w:rPr>
-        <w:t>Administración de Equipos</w:t>
+        <w:t>Gestión</w:t>
+      </w:r>
+      <w:r>
+        <w:rPr>
+          <w:lang w:val="es-ES"/>
+        </w:rPr>
+        <w:t xml:space="preserve"> de Equipos</w:t>
       </w:r>
       <w:r>
         <w:rPr>
@@ -5384,7 +5326,13 @@
         <w:rPr>
           <w:lang w:val="es-ES"/>
         </w:rPr>
-        <w:t>Administración de Árbitros</w:t>
+        <w:t>Gestión</w:t>
+      </w:r>
+      <w:r>
+        <w:rPr>
+          <w:lang w:val="es-ES"/>
+        </w:rPr>
+        <w:t xml:space="preserve"> de Árbitros</w:t>
       </w:r>
       <w:r>
         <w:rPr>
@@ -5410,7 +5358,13 @@
         <w:rPr>
           <w:lang w:val="es-ES"/>
         </w:rPr>
-        <w:t>Administración de Canchas.</w:t>
+        <w:t>Gestión</w:t>
+      </w:r>
+      <w:r>
+        <w:rPr>
+          <w:lang w:val="es-ES"/>
+        </w:rPr>
+        <w:t xml:space="preserve"> de Canchas.</w:t>
       </w:r>
     </w:p>
     <w:p>
@@ -5430,7 +5384,13 @@
         <w:rPr>
           <w:lang w:val="es-ES"/>
         </w:rPr>
-        <w:t>Administración de Jugadores</w:t>
+        <w:t>Gestión</w:t>
+      </w:r>
+      <w:r>
+        <w:rPr>
+          <w:lang w:val="es-ES"/>
+        </w:rPr>
+        <w:t xml:space="preserve"> de Jugadores</w:t>
       </w:r>
       <w:r>
         <w:rPr>
@@ -5456,19 +5416,13 @@
         <w:rPr>
           <w:lang w:val="es-ES"/>
         </w:rPr>
-        <w:t>Admini</w:t>
-      </w:r>
-      <w:r>
-        <w:rPr>
-          <w:lang w:val="es-ES"/>
-        </w:rPr>
-        <w:t>s</w:t>
-      </w:r>
-      <w:r>
-        <w:rPr>
-          <w:lang w:val="es-ES"/>
-        </w:rPr>
-        <w:t>tración de Fixture</w:t>
+        <w:t>Gestión</w:t>
+      </w:r>
+      <w:r>
+        <w:rPr>
+          <w:lang w:val="es-ES"/>
+        </w:rPr>
+        <w:t xml:space="preserve"> de Fixture</w:t>
       </w:r>
       <w:r>
         <w:rPr>
@@ -5722,7 +5676,7 @@
           <w:lang w:val="es-ES"/>
         </w:rPr>
       </w:pPr>
-      <w:bookmarkStart w:id="4" w:name="_Toc401071609"/>
+      <w:bookmarkStart w:id="3" w:name="_Toc401751725"/>
       <w:r>
         <w:rPr>
           <w:lang w:val="es-ES"/>
@@ -5736,67 +5690,76 @@
         </w:rPr>
         <w:t>Gestión de Usuarios</w:t>
       </w:r>
+      <w:bookmarkEnd w:id="3"/>
+    </w:p>
+    <w:p>
+      <w:pPr>
+        <w:pStyle w:val="Ttulo2"/>
+        <w:rPr>
+          <w:noProof/>
+          <w:lang w:val="es-ES"/>
+        </w:rPr>
+      </w:pPr>
+      <w:bookmarkStart w:id="4" w:name="_Toc401751726"/>
+      <w:r>
+        <w:rPr>
+          <w:noProof/>
+          <w:lang w:val="es-ES"/>
+        </w:rPr>
+        <w:t>1.1</w:t>
+      </w:r>
+      <w:r>
+        <w:rPr>
+          <w:noProof/>
+          <w:lang w:val="es-ES"/>
+        </w:rPr>
+        <w:t xml:space="preserve"> </w:t>
+      </w:r>
+      <w:r>
+        <w:rPr>
+          <w:noProof/>
+          <w:lang w:val="es-ES"/>
+        </w:rPr>
+        <w:t>Registro de Usuario</w:t>
+      </w:r>
       <w:bookmarkEnd w:id="4"/>
     </w:p>
     <w:p>
       <w:pPr>
-        <w:pStyle w:val="Ttulo2"/>
-        <w:rPr>
-          <w:noProof/>
-          <w:lang w:val="es-ES"/>
-        </w:rPr>
-      </w:pPr>
-      <w:bookmarkStart w:id="5" w:name="_Toc401071610"/>
-      <w:r>
-        <w:rPr>
-          <w:noProof/>
-          <w:lang w:val="es-ES"/>
-        </w:rPr>
-        <w:t>1.1</w:t>
-      </w:r>
-      <w:r>
-        <w:rPr>
-          <w:noProof/>
-          <w:lang w:val="es-ES"/>
-        </w:rPr>
-        <w:t xml:space="preserve"> </w:t>
-      </w:r>
-      <w:r>
-        <w:rPr>
-          <w:noProof/>
-          <w:lang w:val="es-ES"/>
-        </w:rPr>
-        <w:t>Registro de Usuario</w:t>
-      </w:r>
+        <w:rPr>
+          <w:noProof/>
+          <w:lang w:val="es-ES"/>
+        </w:rPr>
+      </w:pPr>
+      <w:r>
+        <w:rPr>
+          <w:noProof/>
+          <w:lang w:val="es-ES"/>
+        </w:rPr>
+        <w:t xml:space="preserve">1.1.1 </w:t>
+      </w:r>
+      <w:r>
+        <w:rPr>
+          <w:noProof/>
+          <w:lang w:val="es-ES"/>
+        </w:rPr>
+        <w:t>En la pant</w:t>
+      </w:r>
+      <w:r>
+        <w:rPr>
+          <w:noProof/>
+          <w:lang w:val="es-ES"/>
+        </w:rPr>
+        <w:t>alla principal, se</w:t>
+      </w:r>
+      <w:bookmarkStart w:id="5" w:name="_GoBack"/>
       <w:bookmarkEnd w:id="5"/>
-    </w:p>
-    <w:p>
-      <w:pPr>
-        <w:rPr>
-          <w:noProof/>
-          <w:lang w:val="es-ES"/>
-        </w:rPr>
-      </w:pPr>
-      <w:r>
-        <w:rPr>
-          <w:noProof/>
-          <w:lang w:val="es-ES"/>
-        </w:rPr>
-        <w:t xml:space="preserve">1.1.1 </w:t>
-      </w:r>
-      <w:r>
-        <w:rPr>
-          <w:noProof/>
-          <w:lang w:val="es-ES"/>
-        </w:rPr>
-        <w:t>En la pant</w:t>
-      </w:r>
-      <w:r>
-        <w:rPr>
-          <w:noProof/>
-          <w:lang w:val="es-ES"/>
-        </w:rPr>
-        <w:t xml:space="preserve">alla principal, se encuentra la opción </w:t>
+      <w:r>
+        <w:rPr>
+          <w:noProof/>
+          <w:lang w:val="es-ES"/>
+        </w:rPr>
+        <w:t xml:space="preserve"> encuentra la opción </w:t>
       </w:r>
       <w:r>
         <w:rPr>
@@ -6271,7 +6234,7 @@
           <w:lang w:val="es-ES"/>
         </w:rPr>
       </w:pPr>
-      <w:bookmarkStart w:id="6" w:name="_Toc401071611"/>
+      <w:bookmarkStart w:id="6" w:name="_Toc401751727"/>
       <w:r>
         <w:rPr>
           <w:noProof/>
@@ -6431,7 +6394,7 @@
           <w:lang w:val="es-ES"/>
         </w:rPr>
       </w:pPr>
-      <w:bookmarkStart w:id="7" w:name="_Toc401071612"/>
+      <w:bookmarkStart w:id="7" w:name="_Toc401751728"/>
       <w:r>
         <w:rPr>
           <w:noProof/>
@@ -7025,7 +6988,7 @@
           <w:lang w:val="es-ES"/>
         </w:rPr>
       </w:pPr>
-      <w:bookmarkStart w:id="8" w:name="_Toc401071613"/>
+      <w:bookmarkStart w:id="8" w:name="_Toc401751729"/>
       <w:r>
         <w:rPr>
           <w:noProof/>
@@ -7330,7 +7293,7 @@
           <w:lang w:val="es-ES"/>
         </w:rPr>
       </w:pPr>
-      <w:bookmarkStart w:id="9" w:name="_Toc401071614"/>
+      <w:bookmarkStart w:id="9" w:name="_Toc401751730"/>
       <w:r>
         <w:rPr>
           <w:lang w:val="es-ES"/>
@@ -7931,7 +7894,7 @@
           <w:lang w:val="es-ES"/>
         </w:rPr>
       </w:pPr>
-      <w:bookmarkStart w:id="10" w:name="_Toc401071615"/>
+      <w:bookmarkStart w:id="10" w:name="_Toc401751731"/>
       <w:r>
         <w:rPr>
           <w:lang w:val="es-ES"/>
@@ -8169,7 +8132,7 @@
           <w:lang w:val="es-ES"/>
         </w:rPr>
       </w:pPr>
-      <w:bookmarkStart w:id="11" w:name="_Toc401071616"/>
+      <w:bookmarkStart w:id="11" w:name="_Toc401751732"/>
       <w:r>
         <w:rPr>
           <w:noProof/>
@@ -8195,7 +8158,7 @@
           <w:lang w:val="es-ES"/>
         </w:rPr>
       </w:pPr>
-      <w:bookmarkStart w:id="12" w:name="_Toc401071617"/>
+      <w:bookmarkStart w:id="12" w:name="_Toc401751733"/>
       <w:r>
         <w:rPr>
           <w:noProof/>
@@ -8599,7 +8562,7 @@
           <w:lang w:val="es-ES"/>
         </w:rPr>
       </w:pPr>
-      <w:bookmarkStart w:id="13" w:name="_Toc401071618"/>
+      <w:bookmarkStart w:id="13" w:name="_Toc401751734"/>
       <w:r>
         <w:rPr>
           <w:noProof/>
@@ -8747,7 +8710,7 @@
           <w:lang w:val="es-ES"/>
         </w:rPr>
       </w:pPr>
-      <w:bookmarkStart w:id="14" w:name="_Toc401071619"/>
+      <w:bookmarkStart w:id="14" w:name="_Toc401751735"/>
       <w:r>
         <w:rPr>
           <w:noProof/>
@@ -9088,7 +9051,7 @@
           <w:lang w:val="es-ES"/>
         </w:rPr>
       </w:pPr>
-      <w:bookmarkStart w:id="15" w:name="_Toc401071620"/>
+      <w:bookmarkStart w:id="15" w:name="_Toc401751736"/>
       <w:r>
         <w:rPr>
           <w:noProof/>
@@ -9383,6 +9346,7 @@
       <w:r>
         <w:rPr>
           <w:sz w:val="18"/>
+          <w:lang w:val="es-ES"/>
         </w:rPr>
         <w:t xml:space="preserve">Fig. 19: </w:t>
       </w:r>
@@ -9435,7 +9399,7 @@
           <w:lang w:val="es-ES"/>
         </w:rPr>
       </w:pPr>
-      <w:bookmarkStart w:id="16" w:name="_Toc401071621"/>
+      <w:bookmarkStart w:id="16" w:name="_Toc401751737"/>
       <w:r>
         <w:rPr>
           <w:noProof/>
@@ -9453,7 +9417,7 @@
           <w:lang w:val="es-ES"/>
         </w:rPr>
       </w:pPr>
-      <w:bookmarkStart w:id="17" w:name="_Toc401071622"/>
+      <w:bookmarkStart w:id="17" w:name="_Toc401751738"/>
       <w:r>
         <w:rPr>
           <w:noProof/>
@@ -9936,7 +9900,7 @@
           <w:lang w:val="es-ES"/>
         </w:rPr>
       </w:pPr>
-      <w:bookmarkStart w:id="18" w:name="_Toc401071623"/>
+      <w:bookmarkStart w:id="18" w:name="_Toc401751739"/>
       <w:r>
         <w:rPr>
           <w:noProof/>
@@ -10157,7 +10121,7 @@
           <w:lang w:val="es-ES"/>
         </w:rPr>
       </w:pPr>
-      <w:bookmarkStart w:id="19" w:name="_Toc401071624"/>
+      <w:bookmarkStart w:id="19" w:name="_Toc401751740"/>
       <w:r>
         <w:rPr>
           <w:noProof/>
@@ -10539,7 +10503,7 @@
           <w:lang w:val="es-ES"/>
         </w:rPr>
       </w:pPr>
-      <w:bookmarkStart w:id="20" w:name="_Toc401071625"/>
+      <w:bookmarkStart w:id="20" w:name="_Toc401751741"/>
       <w:r>
         <w:rPr>
           <w:noProof/>
@@ -11010,7 +10974,7 @@
               <w:szCs w:val="18"/>
               <w:lang w:val="es-ES"/>
             </w:rPr>
-            <w:t>2</w:t>
+            <w:t>4</w:t>
           </w:r>
           <w:r>
             <w:rPr>
@@ -15128,7 +15092,7 @@
 </file>
 
 <file path=customXml/itemProps3.xml><?xml version="1.0" encoding="utf-8"?>
-<ds:datastoreItem xmlns:ds="http://schemas.openxmlformats.org/officeDocument/2006/customXml" ds:itemID="{ECB6AE0F-80B2-4186-BF9B-155E0F27D586}">
+<ds:datastoreItem xmlns:ds="http://schemas.openxmlformats.org/officeDocument/2006/customXml" ds:itemID="{8A91B48F-D950-41CF-90F6-B8EE5CD52FEC}">
   <ds:schemaRefs>
     <ds:schemaRef ds:uri="http://schemas.openxmlformats.org/officeDocument/2006/bibliography"/>
   </ds:schemaRefs>

</xml_diff>